<commit_message>
Added section for TFS 4353 to update recipients for reassigned reminders.
git-tfs-id: [https://tfs.omnicloud.local/tfs/cco%20program/]$/eCoaching_V2;C35768
</commit_message>
<xml_diff>
--- a/Unit Test/CCO_eCoaching_Admin_Tool_DB_UTD.docx
+++ b/Unit Test/CCO_eCoaching_Admin_Tool_DB_UTD.docx
@@ -248,7 +248,7 @@
           <w:sz w:val="18"/>
           <w:szCs w:val="18"/>
         </w:rPr>
-        <w:t>September 20, 2016</w:t>
+        <w:t>October 26, 2016</w:t>
       </w:r>
       <w:r>
         <w:rPr>
@@ -310,7 +310,7 @@
         <w:tblLook w:val="0000" w:firstRow="0" w:lastRow="0" w:firstColumn="0" w:lastColumn="0" w:noHBand="0" w:noVBand="0"/>
       </w:tblPr>
       <w:tblGrid>
-        <w:gridCol w:w="1028"/>
+        <w:gridCol w:w="1128"/>
         <w:gridCol w:w="928"/>
         <w:gridCol w:w="6082"/>
         <w:gridCol w:w="1980"/>
@@ -664,7 +664,11 @@
               <w:right w:val="single" w:sz="6" w:space="0" w:color="C0C0C0"/>
             </w:tcBorders>
           </w:tcPr>
-          <w:p/>
+          <w:p>
+            <w:r>
+              <w:t>10/26/2016</w:t>
+            </w:r>
+          </w:p>
         </w:tc>
         <w:tc>
           <w:tcPr>
@@ -676,7 +680,11 @@
               <w:right w:val="single" w:sz="6" w:space="0" w:color="C0C0C0"/>
             </w:tcBorders>
           </w:tcPr>
-          <w:p/>
+          <w:p>
+            <w:r>
+              <w:t>4.0</w:t>
+            </w:r>
+          </w:p>
         </w:tc>
         <w:tc>
           <w:tcPr>
@@ -688,7 +696,11 @@
               <w:right w:val="single" w:sz="6" w:space="0" w:color="C0C0C0"/>
             </w:tcBorders>
           </w:tcPr>
-          <w:p/>
+          <w:p>
+            <w:r>
+              <w:t>TFS 4353 – Reset Reminder attributes on Reassign</w:t>
+            </w:r>
+          </w:p>
         </w:tc>
         <w:tc>
           <w:tcPr>
@@ -700,7 +712,11 @@
               <w:right w:val="single" w:sz="6" w:space="0" w:color="C0C0C0"/>
             </w:tcBorders>
           </w:tcPr>
-          <w:p/>
+          <w:p>
+            <w:r>
+              <w:t>Susmitha Palacherla</w:t>
+            </w:r>
+          </w:p>
         </w:tc>
       </w:tr>
       <w:tr>
@@ -826,7 +842,7 @@
           <w:r>
             <w:fldChar w:fldCharType="separate"/>
           </w:r>
-          <w:hyperlink w:anchor="_Toc462150696" w:history="1">
+          <w:hyperlink w:anchor="_Toc465245406" w:history="1">
             <w:r>
               <w:rPr>
                 <w:rStyle w:val="Hyperlink"/>
@@ -869,7 +885,7 @@
                 <w:noProof/>
                 <w:webHidden/>
               </w:rPr>
-              <w:instrText xml:space="preserve"> PAGEREF _Toc462150696 \h </w:instrText>
+              <w:instrText xml:space="preserve"> PAGEREF _Toc465245406 \h </w:instrText>
             </w:r>
             <w:r>
               <w:rPr>
@@ -914,7 +930,7 @@
               <w:szCs w:val="22"/>
             </w:rPr>
           </w:pPr>
-          <w:hyperlink w:anchor="_Toc462150697" w:history="1">
+          <w:hyperlink w:anchor="_Toc465245407" w:history="1">
             <w:r>
               <w:rPr>
                 <w:rStyle w:val="Hyperlink"/>
@@ -957,7 +973,7 @@
                 <w:noProof/>
                 <w:webHidden/>
               </w:rPr>
-              <w:instrText xml:space="preserve"> PAGEREF _Toc462150697 \h </w:instrText>
+              <w:instrText xml:space="preserve"> PAGEREF _Toc465245407 \h </w:instrText>
             </w:r>
             <w:r>
               <w:rPr>
@@ -1002,7 +1018,7 @@
               <w:szCs w:val="22"/>
             </w:rPr>
           </w:pPr>
-          <w:hyperlink w:anchor="_Toc462150698" w:history="1">
+          <w:hyperlink w:anchor="_Toc465245408" w:history="1">
             <w:r>
               <w:rPr>
                 <w:rStyle w:val="Hyperlink"/>
@@ -1045,7 +1061,7 @@
                 <w:noProof/>
                 <w:webHidden/>
               </w:rPr>
-              <w:instrText xml:space="preserve"> PAGEREF _Toc462150698 \h </w:instrText>
+              <w:instrText xml:space="preserve"> PAGEREF _Toc465245408 \h </w:instrText>
             </w:r>
             <w:r>
               <w:rPr>
@@ -1066,6 +1082,94 @@
                 <w:webHidden/>
               </w:rPr>
               <w:t>31</w:t>
+            </w:r>
+            <w:r>
+              <w:rPr>
+                <w:noProof/>
+                <w:webHidden/>
+              </w:rPr>
+              <w:fldChar w:fldCharType="end"/>
+            </w:r>
+          </w:hyperlink>
+        </w:p>
+        <w:p>
+          <w:pPr>
+            <w:pStyle w:val="TOC2"/>
+            <w:tabs>
+              <w:tab w:val="left" w:pos="660"/>
+              <w:tab w:val="right" w:leader="dot" w:pos="13670"/>
+            </w:tabs>
+            <w:rPr>
+              <w:rFonts w:asciiTheme="minorHAnsi" w:eastAsiaTheme="minorEastAsia" w:hAnsiTheme="minorHAnsi" w:cstheme="minorBidi"/>
+              <w:noProof/>
+              <w:sz w:val="22"/>
+              <w:szCs w:val="22"/>
+            </w:rPr>
+          </w:pPr>
+          <w:hyperlink w:anchor="_Toc465245409" w:history="1">
+            <w:r>
+              <w:rPr>
+                <w:rStyle w:val="Hyperlink"/>
+                <w:noProof/>
+              </w:rPr>
+              <w:t>4.</w:t>
+            </w:r>
+            <w:r>
+              <w:rPr>
+                <w:rFonts w:asciiTheme="minorHAnsi" w:eastAsiaTheme="minorEastAsia" w:hAnsiTheme="minorHAnsi" w:cstheme="minorBidi"/>
+                <w:noProof/>
+                <w:sz w:val="22"/>
+                <w:szCs w:val="22"/>
+              </w:rPr>
+              <w:tab/>
+            </w:r>
+            <w:r>
+              <w:rPr>
+                <w:rStyle w:val="Hyperlink"/>
+                <w:noProof/>
+              </w:rPr>
+              <w:t>TFS 4353 Reset Reminder attributes on Reassign</w:t>
+            </w:r>
+            <w:r>
+              <w:rPr>
+                <w:noProof/>
+                <w:webHidden/>
+              </w:rPr>
+              <w:tab/>
+            </w:r>
+            <w:r>
+              <w:rPr>
+                <w:noProof/>
+                <w:webHidden/>
+              </w:rPr>
+              <w:fldChar w:fldCharType="begin"/>
+            </w:r>
+            <w:r>
+              <w:rPr>
+                <w:noProof/>
+                <w:webHidden/>
+              </w:rPr>
+              <w:instrText xml:space="preserve"> PAGEREF _Toc465245409 \h </w:instrText>
+            </w:r>
+            <w:r>
+              <w:rPr>
+                <w:noProof/>
+                <w:webHidden/>
+              </w:rPr>
+            </w:r>
+            <w:r>
+              <w:rPr>
+                <w:noProof/>
+                <w:webHidden/>
+              </w:rPr>
+              <w:fldChar w:fldCharType="separate"/>
+            </w:r>
+            <w:r>
+              <w:rPr>
+                <w:noProof/>
+                <w:webHidden/>
+              </w:rPr>
+              <w:t>33</w:t>
             </w:r>
             <w:r>
               <w:rPr>
@@ -1102,7 +1206,10 @@
     <w:p/>
     <w:p/>
     <w:p/>
-    <w:p/>
+    <w:p>
+      <w:bookmarkStart w:id="15" w:name="_GoBack"/>
+      <w:bookmarkEnd w:id="15"/>
+    </w:p>
     <w:p/>
     <w:p/>
     <w:p/>
@@ -1140,7 +1247,7 @@
           <w:numId w:val="2"/>
         </w:numPr>
       </w:pPr>
-      <w:bookmarkStart w:id="15" w:name="_Toc462150696"/>
+      <w:bookmarkStart w:id="16" w:name="_Toc465245406"/>
       <w:r>
         <w:t>TFS</w:t>
       </w:r>
@@ -1156,7 +1263,7 @@
       <w:r>
         <w:t>Admin Tool setup</w:t>
       </w:r>
-      <w:bookmarkEnd w:id="15"/>
+      <w:bookmarkEnd w:id="16"/>
     </w:p>
     <w:tbl>
       <w:tblPr>
@@ -1847,7 +1954,6 @@
                 <w:noProof/>
                 <w:color w:val="0000FF"/>
               </w:rPr>
-              <w:lastRenderedPageBreak/>
               <w:t>set</w:t>
             </w:r>
             <w:r>
@@ -3206,6 +3312,7 @@
                 <w:noProof/>
                 <w:color w:val="0000FF"/>
               </w:rPr>
+              <w:lastRenderedPageBreak/>
               <w:t>DELETE</w:t>
             </w:r>
             <w:r>
@@ -3310,7 +3417,6 @@
                 <w:noProof/>
                 <w:color w:val="808080"/>
               </w:rPr>
-              <w:lastRenderedPageBreak/>
               <w:t>AND</w:t>
             </w:r>
             <w:r>
@@ -4625,6 +4731,7 @@
                 <w:rFonts w:ascii="Courier New" w:hAnsi="Courier New" w:cs="Courier New"/>
                 <w:noProof/>
               </w:rPr>
+              <w:lastRenderedPageBreak/>
               <w:t xml:space="preserve">  </w:t>
             </w:r>
             <w:r>
@@ -5803,6 +5910,7 @@
                 <w:rFonts w:asciiTheme="minorHAnsi" w:hAnsiTheme="minorHAnsi"/>
                 <w:bCs/>
               </w:rPr>
+              <w:lastRenderedPageBreak/>
               <w:t>1.</w:t>
             </w:r>
             <w:r>
@@ -5996,7 +6104,6 @@
                 <w:rFonts w:asciiTheme="minorHAnsi" w:hAnsiTheme="minorHAnsi"/>
                 <w:bCs/>
               </w:rPr>
-              <w:lastRenderedPageBreak/>
               <w:t>1.</w:t>
             </w:r>
             <w:r>
@@ -14238,11 +14345,11 @@
           <w:numId w:val="2"/>
         </w:numPr>
       </w:pPr>
-      <w:bookmarkStart w:id="16" w:name="_Toc462150697"/>
+      <w:bookmarkStart w:id="17" w:name="_Toc465245407"/>
       <w:r>
         <w:t>TFS 3441 Change Functionality in eCL Admin Tool for Inactive Employees</w:t>
       </w:r>
-      <w:bookmarkEnd w:id="16"/>
+      <w:bookmarkEnd w:id="17"/>
     </w:p>
     <w:p>
       <w:pPr>
@@ -30567,11 +30674,11 @@
           <w:numId w:val="2"/>
         </w:numPr>
       </w:pPr>
-      <w:bookmarkStart w:id="17" w:name="_Toc462150698"/>
+      <w:bookmarkStart w:id="18" w:name="_Toc465245408"/>
       <w:r>
         <w:t>TFS 3877 Admin Tool access for Mark Hackman and Scott Potter</w:t>
       </w:r>
-      <w:bookmarkEnd w:id="17"/>
+      <w:bookmarkEnd w:id="18"/>
     </w:p>
     <w:tbl>
       <w:tblPr>
@@ -30773,10 +30880,7 @@
               </w:rPr>
             </w:pPr>
           </w:p>
-          <w:p>
-            <w:bookmarkStart w:id="18" w:name="_GoBack"/>
-            <w:bookmarkEnd w:id="18"/>
-          </w:p>
+          <w:p/>
         </w:tc>
       </w:tr>
     </w:tbl>
@@ -31189,10 +31293,7 @@
           </w:tcPr>
           <w:p>
             <w:r>
-              <w:t>Check entitlements for user</w:t>
-            </w:r>
-            <w:r>
-              <w:t>s</w:t>
+              <w:t>Check entitlements for users</w:t>
             </w:r>
           </w:p>
           <w:p>
@@ -31643,10 +31744,7 @@
               </w:rPr>
             </w:pPr>
             <w:r>
-              <w:t xml:space="preserve">Check Modules </w:t>
-            </w:r>
-            <w:r>
-              <w:t>for users</w:t>
+              <w:t>Check Modules for users</w:t>
             </w:r>
           </w:p>
           <w:p>
@@ -32505,6 +32603,1449 @@
     </w:tbl>
     <w:p/>
     <w:p/>
+    <w:p>
+      <w:pPr>
+        <w:pStyle w:val="Heading2"/>
+        <w:numPr>
+          <w:ilvl w:val="0"/>
+          <w:numId w:val="2"/>
+        </w:numPr>
+      </w:pPr>
+      <w:bookmarkStart w:id="19" w:name="_Toc465245409"/>
+      <w:r>
+        <w:t xml:space="preserve">TFS </w:t>
+      </w:r>
+      <w:r>
+        <w:t>4353 Reset Reminder attributes on Reassign</w:t>
+      </w:r>
+      <w:bookmarkEnd w:id="19"/>
+    </w:p>
+    <w:tbl>
+      <w:tblPr>
+        <w:tblW w:w="0" w:type="auto"/>
+        <w:tblInd w:w="-612" w:type="dxa"/>
+        <w:tblBorders>
+          <w:top w:val="single" w:sz="4" w:space="0" w:color="auto"/>
+          <w:left w:val="single" w:sz="4" w:space="0" w:color="auto"/>
+          <w:bottom w:val="single" w:sz="4" w:space="0" w:color="auto"/>
+          <w:right w:val="single" w:sz="4" w:space="0" w:color="auto"/>
+          <w:insideH w:val="single" w:sz="4" w:space="0" w:color="auto"/>
+          <w:insideV w:val="single" w:sz="4" w:space="0" w:color="auto"/>
+        </w:tblBorders>
+        <w:tblLayout w:type="fixed"/>
+        <w:tblLook w:val="0000" w:firstRow="0" w:lastRow="0" w:firstColumn="0" w:lastColumn="0" w:noHBand="0" w:noVBand="0"/>
+      </w:tblPr>
+      <w:tblGrid>
+        <w:gridCol w:w="2549"/>
+        <w:gridCol w:w="10455"/>
+      </w:tblGrid>
+      <w:tr>
+        <w:trPr>
+          <w:tblHeader/>
+        </w:trPr>
+        <w:tc>
+          <w:tcPr>
+            <w:tcW w:w="2549" w:type="dxa"/>
+            <w:shd w:val="solid" w:color="auto" w:fill="000000"/>
+          </w:tcPr>
+          <w:p>
+            <w:r>
+              <w:t>Item</w:t>
+            </w:r>
+          </w:p>
+        </w:tc>
+        <w:tc>
+          <w:tcPr>
+            <w:tcW w:w="10455" w:type="dxa"/>
+            <w:shd w:val="solid" w:color="auto" w:fill="000000"/>
+          </w:tcPr>
+          <w:p>
+            <w:r>
+              <w:t>Description</w:t>
+            </w:r>
+          </w:p>
+        </w:tc>
+      </w:tr>
+      <w:tr>
+        <w:tc>
+          <w:tcPr>
+            <w:tcW w:w="2549" w:type="dxa"/>
+          </w:tcPr>
+          <w:p>
+            <w:r>
+              <w:t>Change Type</w:t>
+            </w:r>
+          </w:p>
+        </w:tc>
+        <w:tc>
+          <w:tcPr>
+            <w:tcW w:w="10455" w:type="dxa"/>
+          </w:tcPr>
+          <w:p>
+            <w:r>
+              <w:t>Change Request</w:t>
+            </w:r>
+          </w:p>
+        </w:tc>
+      </w:tr>
+      <w:tr>
+        <w:trPr>
+          <w:trHeight w:val="125"/>
+        </w:trPr>
+        <w:tc>
+          <w:tcPr>
+            <w:tcW w:w="2549" w:type="dxa"/>
+          </w:tcPr>
+          <w:p>
+            <w:r>
+              <w:t>Change Description</w:t>
+            </w:r>
+          </w:p>
+        </w:tc>
+        <w:tc>
+          <w:tcPr>
+            <w:tcW w:w="10455" w:type="dxa"/>
+          </w:tcPr>
+          <w:p>
+            <w:r>
+              <w:t>Updating recipients for reminders.</w:t>
+            </w:r>
+          </w:p>
+          <w:p>
+            <w:r>
+              <w:t>Realized that the reminder count is 2 per reviewer/status, so reminder attributes will need to be reset on reassign of logs</w:t>
+            </w:r>
+          </w:p>
+        </w:tc>
+      </w:tr>
+      <w:tr>
+        <w:tc>
+          <w:tcPr>
+            <w:tcW w:w="2549" w:type="dxa"/>
+          </w:tcPr>
+          <w:p>
+            <w:r>
+              <w:t>Test Environment</w:t>
+            </w:r>
+          </w:p>
+        </w:tc>
+        <w:tc>
+          <w:tcPr>
+            <w:tcW w:w="10455" w:type="dxa"/>
+          </w:tcPr>
+          <w:p>
+            <w:r>
+              <w:t xml:space="preserve">eCoaching_Dev database on vrivfssdbt02\scord01,1437 </w:t>
+            </w:r>
+          </w:p>
+        </w:tc>
+      </w:tr>
+      <w:tr>
+        <w:tc>
+          <w:tcPr>
+            <w:tcW w:w="2549" w:type="dxa"/>
+          </w:tcPr>
+          <w:p>
+            <w:r>
+              <w:t>Code Modules created/updated</w:t>
+            </w:r>
+          </w:p>
+        </w:tc>
+        <w:tc>
+          <w:tcPr>
+            <w:tcW w:w="10455" w:type="dxa"/>
+          </w:tcPr>
+          <w:p>
+            <w:r>
+              <w:rPr>
+                <w:rFonts w:ascii="Courier New" w:hAnsi="Courier New" w:cs="Courier New"/>
+                <w:noProof/>
+              </w:rPr>
+              <w:t>[EC]</w:t>
+            </w:r>
+            <w:r>
+              <w:rPr>
+                <w:rFonts w:ascii="Courier New" w:hAnsi="Courier New" w:cs="Courier New"/>
+                <w:noProof/>
+                <w:color w:val="808080"/>
+              </w:rPr>
+              <w:t>.</w:t>
+            </w:r>
+            <w:r>
+              <w:rPr>
+                <w:rFonts w:ascii="Courier New" w:hAnsi="Courier New" w:cs="Courier New"/>
+                <w:noProof/>
+              </w:rPr>
+              <w:t>[sp_AT_Coaching_Reassignment]</w:t>
+            </w:r>
+          </w:p>
+        </w:tc>
+      </w:tr>
+      <w:tr>
+        <w:tc>
+          <w:tcPr>
+            <w:tcW w:w="2549" w:type="dxa"/>
+          </w:tcPr>
+          <w:p>
+            <w:r>
+              <w:t>Code doc</w:t>
+            </w:r>
+          </w:p>
+        </w:tc>
+        <w:tc>
+          <w:tcPr>
+            <w:tcW w:w="10455" w:type="dxa"/>
+          </w:tcPr>
+          <w:p>
+            <w:r>
+              <w:t>CCO_eCoaching_Admin_Tool_Create.sql</w:t>
+            </w:r>
+          </w:p>
+          <w:p/>
+        </w:tc>
+      </w:tr>
+      <w:tr>
+        <w:tc>
+          <w:tcPr>
+            <w:tcW w:w="2549" w:type="dxa"/>
+          </w:tcPr>
+          <w:p>
+            <w:r>
+              <w:t>Notes</w:t>
+            </w:r>
+          </w:p>
+        </w:tc>
+        <w:tc>
+          <w:tcPr>
+            <w:tcW w:w="10455" w:type="dxa"/>
+          </w:tcPr>
+          <w:p>
+            <w:pPr>
+              <w:overflowPunct/>
+              <w:textAlignment w:val="auto"/>
+              <w:rPr>
+                <w:rFonts w:ascii="Courier New" w:hAnsi="Courier New" w:cs="Courier New"/>
+                <w:noProof/>
+                <w:color w:val="0000FF"/>
+              </w:rPr>
+            </w:pPr>
+          </w:p>
+          <w:p/>
+        </w:tc>
+      </w:tr>
+    </w:tbl>
+    <w:p/>
+    <w:tbl>
+      <w:tblPr>
+        <w:tblW w:w="13500" w:type="dxa"/>
+        <w:tblInd w:w="-612" w:type="dxa"/>
+        <w:tblBorders>
+          <w:top w:val="double" w:sz="4" w:space="0" w:color="auto"/>
+          <w:left w:val="double" w:sz="4" w:space="0" w:color="auto"/>
+          <w:bottom w:val="double" w:sz="4" w:space="0" w:color="auto"/>
+          <w:right w:val="double" w:sz="4" w:space="0" w:color="auto"/>
+          <w:insideH w:val="single" w:sz="6" w:space="0" w:color="auto"/>
+          <w:insideV w:val="single" w:sz="6" w:space="0" w:color="auto"/>
+        </w:tblBorders>
+        <w:tblLayout w:type="fixed"/>
+        <w:tblLook w:val="0000" w:firstRow="0" w:lastRow="0" w:firstColumn="0" w:lastColumn="0" w:noHBand="0" w:noVBand="0"/>
+      </w:tblPr>
+      <w:tblGrid>
+        <w:gridCol w:w="900"/>
+        <w:gridCol w:w="3960"/>
+        <w:gridCol w:w="4500"/>
+        <w:gridCol w:w="1260"/>
+        <w:gridCol w:w="2880"/>
+      </w:tblGrid>
+      <w:tr>
+        <w:trPr>
+          <w:cantSplit/>
+          <w:tblHeader/>
+        </w:trPr>
+        <w:tc>
+          <w:tcPr>
+            <w:tcW w:w="900" w:type="dxa"/>
+            <w:shd w:val="clear" w:color="auto" w:fill="A6A6A6"/>
+          </w:tcPr>
+          <w:p>
+            <w:pPr>
+              <w:rPr>
+                <w:i/>
+              </w:rPr>
+            </w:pPr>
+            <w:r>
+              <w:t>TEST#</w:t>
+            </w:r>
+          </w:p>
+        </w:tc>
+        <w:tc>
+          <w:tcPr>
+            <w:tcW w:w="3960" w:type="dxa"/>
+            <w:shd w:val="clear" w:color="auto" w:fill="A6A6A6"/>
+          </w:tcPr>
+          <w:p>
+            <w:pPr>
+              <w:rPr>
+                <w:i/>
+              </w:rPr>
+            </w:pPr>
+            <w:r>
+              <w:t>ACTION</w:t>
+            </w:r>
+          </w:p>
+        </w:tc>
+        <w:tc>
+          <w:tcPr>
+            <w:tcW w:w="4500" w:type="dxa"/>
+            <w:shd w:val="clear" w:color="auto" w:fill="A6A6A6"/>
+          </w:tcPr>
+          <w:p>
+            <w:pPr>
+              <w:rPr>
+                <w:i/>
+              </w:rPr>
+            </w:pPr>
+            <w:r>
+              <w:t xml:space="preserve">EXPECTED RESULTS </w:t>
+            </w:r>
+          </w:p>
+        </w:tc>
+        <w:tc>
+          <w:tcPr>
+            <w:tcW w:w="1260" w:type="dxa"/>
+            <w:shd w:val="clear" w:color="auto" w:fill="A6A6A6"/>
+          </w:tcPr>
+          <w:p>
+            <w:pPr>
+              <w:rPr>
+                <w:i/>
+              </w:rPr>
+            </w:pPr>
+            <w:r>
+              <w:t>RESULTS</w:t>
+            </w:r>
+          </w:p>
+          <w:p>
+            <w:pPr>
+              <w:rPr>
+                <w:i/>
+              </w:rPr>
+            </w:pPr>
+            <w:r>
+              <w:t>P/F/I</w:t>
+            </w:r>
+          </w:p>
+        </w:tc>
+        <w:tc>
+          <w:tcPr>
+            <w:tcW w:w="2880" w:type="dxa"/>
+            <w:shd w:val="clear" w:color="auto" w:fill="A6A6A6"/>
+          </w:tcPr>
+          <w:p>
+            <w:pPr>
+              <w:rPr>
+                <w:i/>
+              </w:rPr>
+            </w:pPr>
+            <w:r>
+              <w:t>COMMENTS</w:t>
+            </w:r>
+          </w:p>
+        </w:tc>
+      </w:tr>
+      <w:tr>
+        <w:tc>
+          <w:tcPr>
+            <w:tcW w:w="900" w:type="dxa"/>
+          </w:tcPr>
+          <w:p>
+            <w:pPr>
+              <w:rPr>
+                <w:rFonts w:asciiTheme="minorHAnsi" w:hAnsiTheme="minorHAnsi"/>
+                <w:bCs/>
+              </w:rPr>
+            </w:pPr>
+            <w:r>
+              <w:rPr>
+                <w:rFonts w:asciiTheme="minorHAnsi" w:hAnsiTheme="minorHAnsi"/>
+                <w:bCs/>
+              </w:rPr>
+              <w:t>4</w:t>
+            </w:r>
+            <w:r>
+              <w:rPr>
+                <w:rFonts w:asciiTheme="minorHAnsi" w:hAnsiTheme="minorHAnsi"/>
+                <w:bCs/>
+              </w:rPr>
+              <w:t>.1</w:t>
+            </w:r>
+          </w:p>
+        </w:tc>
+        <w:tc>
+          <w:tcPr>
+            <w:tcW w:w="3960" w:type="dxa"/>
+          </w:tcPr>
+          <w:p>
+            <w:pPr>
+              <w:pStyle w:val="Header"/>
+              <w:tabs>
+                <w:tab w:val="clear" w:pos="4320"/>
+                <w:tab w:val="clear" w:pos="8640"/>
+              </w:tabs>
+              <w:spacing w:before="40" w:after="40"/>
+              <w:rPr>
+                <w:rFonts w:asciiTheme="minorHAnsi" w:hAnsiTheme="minorHAnsi"/>
+                <w:bCs/>
+              </w:rPr>
+            </w:pPr>
+            <w:r>
+              <w:rPr>
+                <w:rFonts w:asciiTheme="minorHAnsi" w:hAnsiTheme="minorHAnsi"/>
+                <w:bCs/>
+              </w:rPr>
+              <w:t>Verify that Reminder Count , Reminder date and Reminder Sent flag get reset on reassign</w:t>
+            </w:r>
+          </w:p>
+          <w:p>
+            <w:pPr>
+              <w:pStyle w:val="Header"/>
+              <w:tabs>
+                <w:tab w:val="clear" w:pos="4320"/>
+                <w:tab w:val="clear" w:pos="8640"/>
+              </w:tabs>
+              <w:spacing w:before="40" w:after="40"/>
+              <w:rPr>
+                <w:rFonts w:asciiTheme="minorHAnsi" w:hAnsiTheme="minorHAnsi"/>
+                <w:bCs/>
+              </w:rPr>
+            </w:pPr>
+          </w:p>
+          <w:p>
+            <w:pPr>
+              <w:pStyle w:val="Header"/>
+              <w:tabs>
+                <w:tab w:val="clear" w:pos="4320"/>
+                <w:tab w:val="clear" w:pos="8640"/>
+              </w:tabs>
+              <w:spacing w:before="40" w:after="40"/>
+              <w:rPr>
+                <w:rFonts w:asciiTheme="minorHAnsi" w:hAnsiTheme="minorHAnsi"/>
+                <w:bCs/>
+              </w:rPr>
+            </w:pPr>
+            <w:r>
+              <w:rPr>
+                <w:rFonts w:asciiTheme="minorHAnsi" w:hAnsiTheme="minorHAnsi"/>
+                <w:bCs/>
+              </w:rPr>
+              <w:t>Find a log that has a reminder count and reassign</w:t>
+            </w:r>
+          </w:p>
+          <w:p>
+            <w:pPr>
+              <w:pStyle w:val="Header"/>
+              <w:tabs>
+                <w:tab w:val="clear" w:pos="4320"/>
+                <w:tab w:val="clear" w:pos="8640"/>
+              </w:tabs>
+              <w:spacing w:before="40" w:after="40"/>
+              <w:rPr>
+                <w:i/>
+              </w:rPr>
+            </w:pPr>
+          </w:p>
+          <w:p>
+            <w:pPr>
+              <w:overflowPunct/>
+              <w:textAlignment w:val="auto"/>
+              <w:rPr>
+                <w:rFonts w:ascii="Courier New" w:hAnsi="Courier New" w:cs="Courier New"/>
+                <w:noProof/>
+              </w:rPr>
+            </w:pPr>
+          </w:p>
+          <w:p>
+            <w:pPr>
+              <w:overflowPunct/>
+              <w:textAlignment w:val="auto"/>
+              <w:rPr>
+                <w:rFonts w:ascii="Courier New" w:hAnsi="Courier New" w:cs="Courier New"/>
+                <w:noProof/>
+                <w:color w:val="808080"/>
+              </w:rPr>
+            </w:pPr>
+            <w:r>
+              <w:rPr>
+                <w:rFonts w:ascii="Courier New" w:hAnsi="Courier New" w:cs="Courier New"/>
+                <w:noProof/>
+                <w:color w:val="0000FF"/>
+              </w:rPr>
+              <w:t>DECLARE</w:t>
+            </w:r>
+            <w:r>
+              <w:rPr>
+                <w:rFonts w:ascii="Courier New" w:hAnsi="Courier New" w:cs="Courier New"/>
+                <w:noProof/>
+              </w:rPr>
+              <w:tab/>
+              <w:t xml:space="preserve">@returnMessage </w:t>
+            </w:r>
+            <w:r>
+              <w:rPr>
+                <w:rFonts w:ascii="Courier New" w:hAnsi="Courier New" w:cs="Courier New"/>
+                <w:noProof/>
+                <w:color w:val="0000FF"/>
+              </w:rPr>
+              <w:t>nvarchar</w:t>
+            </w:r>
+            <w:r>
+              <w:rPr>
+                <w:rFonts w:ascii="Courier New" w:hAnsi="Courier New" w:cs="Courier New"/>
+                <w:noProof/>
+                <w:color w:val="808080"/>
+              </w:rPr>
+              <w:t>(</w:t>
+            </w:r>
+            <w:r>
+              <w:rPr>
+                <w:rFonts w:ascii="Courier New" w:hAnsi="Courier New" w:cs="Courier New"/>
+                <w:noProof/>
+              </w:rPr>
+              <w:t>100</w:t>
+            </w:r>
+            <w:r>
+              <w:rPr>
+                <w:rFonts w:ascii="Courier New" w:hAnsi="Courier New" w:cs="Courier New"/>
+                <w:noProof/>
+                <w:color w:val="808080"/>
+              </w:rPr>
+              <w:t>),</w:t>
+            </w:r>
+          </w:p>
+          <w:p>
+            <w:pPr>
+              <w:overflowPunct/>
+              <w:textAlignment w:val="auto"/>
+              <w:rPr>
+                <w:rFonts w:ascii="Courier New" w:hAnsi="Courier New" w:cs="Courier New"/>
+                <w:noProof/>
+                <w:color w:val="0000FF"/>
+              </w:rPr>
+            </w:pPr>
+            <w:r>
+              <w:rPr>
+                <w:rFonts w:ascii="Courier New" w:hAnsi="Courier New" w:cs="Courier New"/>
+                <w:noProof/>
+              </w:rPr>
+              <w:tab/>
+            </w:r>
+            <w:r>
+              <w:rPr>
+                <w:rFonts w:ascii="Courier New" w:hAnsi="Courier New" w:cs="Courier New"/>
+                <w:noProof/>
+              </w:rPr>
+              <w:tab/>
+              <w:t xml:space="preserve">@returnCode </w:t>
+            </w:r>
+            <w:r>
+              <w:rPr>
+                <w:rFonts w:ascii="Courier New" w:hAnsi="Courier New" w:cs="Courier New"/>
+                <w:noProof/>
+                <w:color w:val="0000FF"/>
+              </w:rPr>
+              <w:t>int</w:t>
+            </w:r>
+          </w:p>
+          <w:p>
+            <w:pPr>
+              <w:overflowPunct/>
+              <w:textAlignment w:val="auto"/>
+              <w:rPr>
+                <w:rFonts w:ascii="Courier New" w:hAnsi="Courier New" w:cs="Courier New"/>
+                <w:noProof/>
+              </w:rPr>
+            </w:pPr>
+            <w:r>
+              <w:rPr>
+                <w:rFonts w:ascii="Courier New" w:hAnsi="Courier New" w:cs="Courier New"/>
+                <w:noProof/>
+              </w:rPr>
+              <w:tab/>
+            </w:r>
+            <w:r>
+              <w:rPr>
+                <w:rFonts w:ascii="Courier New" w:hAnsi="Courier New" w:cs="Courier New"/>
+                <w:noProof/>
+              </w:rPr>
+              <w:tab/>
+            </w:r>
+          </w:p>
+          <w:p>
+            <w:pPr>
+              <w:overflowPunct/>
+              <w:textAlignment w:val="auto"/>
+              <w:rPr>
+                <w:rFonts w:ascii="Courier New" w:hAnsi="Courier New" w:cs="Courier New"/>
+                <w:noProof/>
+              </w:rPr>
+            </w:pPr>
+            <w:r>
+              <w:rPr>
+                <w:rFonts w:ascii="Courier New" w:hAnsi="Courier New" w:cs="Courier New"/>
+                <w:noProof/>
+                <w:color w:val="0000FF"/>
+              </w:rPr>
+              <w:t>DECLARE</w:t>
+            </w:r>
+            <w:r>
+              <w:rPr>
+                <w:rFonts w:ascii="Courier New" w:hAnsi="Courier New" w:cs="Courier New"/>
+                <w:noProof/>
+              </w:rPr>
+              <w:t xml:space="preserve"> @tableIds1 </w:t>
+            </w:r>
+            <w:r>
+              <w:rPr>
+                <w:rFonts w:ascii="Courier New" w:hAnsi="Courier New" w:cs="Courier New"/>
+                <w:noProof/>
+                <w:color w:val="0000FF"/>
+              </w:rPr>
+              <w:t>AS</w:t>
+            </w:r>
+            <w:r>
+              <w:rPr>
+                <w:rFonts w:ascii="Courier New" w:hAnsi="Courier New" w:cs="Courier New"/>
+                <w:noProof/>
+              </w:rPr>
+              <w:t xml:space="preserve"> EC</w:t>
+            </w:r>
+            <w:r>
+              <w:rPr>
+                <w:rFonts w:ascii="Courier New" w:hAnsi="Courier New" w:cs="Courier New"/>
+                <w:noProof/>
+                <w:color w:val="808080"/>
+              </w:rPr>
+              <w:t>.</w:t>
+            </w:r>
+            <w:r>
+              <w:rPr>
+                <w:rFonts w:ascii="Courier New" w:hAnsi="Courier New" w:cs="Courier New"/>
+                <w:noProof/>
+              </w:rPr>
+              <w:t>IdsTableType</w:t>
+            </w:r>
+          </w:p>
+          <w:p>
+            <w:pPr>
+              <w:overflowPunct/>
+              <w:textAlignment w:val="auto"/>
+              <w:rPr>
+                <w:rFonts w:ascii="Courier New" w:hAnsi="Courier New" w:cs="Courier New"/>
+                <w:noProof/>
+              </w:rPr>
+            </w:pPr>
+          </w:p>
+          <w:p>
+            <w:pPr>
+              <w:overflowPunct/>
+              <w:textAlignment w:val="auto"/>
+              <w:rPr>
+                <w:rFonts w:ascii="Courier New" w:hAnsi="Courier New" w:cs="Courier New"/>
+                <w:noProof/>
+              </w:rPr>
+            </w:pPr>
+            <w:r>
+              <w:rPr>
+                <w:rFonts w:ascii="Courier New" w:hAnsi="Courier New" w:cs="Courier New"/>
+                <w:noProof/>
+                <w:color w:val="0000FF"/>
+              </w:rPr>
+              <w:t>INSERT</w:t>
+            </w:r>
+            <w:r>
+              <w:rPr>
+                <w:rFonts w:ascii="Courier New" w:hAnsi="Courier New" w:cs="Courier New"/>
+                <w:noProof/>
+              </w:rPr>
+              <w:t xml:space="preserve"> @tableIds1</w:t>
+            </w:r>
+          </w:p>
+          <w:p>
+            <w:pPr>
+              <w:overflowPunct/>
+              <w:textAlignment w:val="auto"/>
+              <w:rPr>
+                <w:rFonts w:ascii="Courier New" w:hAnsi="Courier New" w:cs="Courier New"/>
+                <w:noProof/>
+                <w:color w:val="808080"/>
+              </w:rPr>
+            </w:pPr>
+            <w:r>
+              <w:rPr>
+                <w:rFonts w:ascii="Courier New" w:hAnsi="Courier New" w:cs="Courier New"/>
+                <w:noProof/>
+              </w:rPr>
+              <w:t xml:space="preserve"> </w:t>
+            </w:r>
+            <w:r>
+              <w:rPr>
+                <w:rFonts w:ascii="Courier New" w:hAnsi="Courier New" w:cs="Courier New"/>
+                <w:noProof/>
+                <w:color w:val="0000FF"/>
+              </w:rPr>
+              <w:t xml:space="preserve">VALUES </w:t>
+            </w:r>
+            <w:r>
+              <w:rPr>
+                <w:rFonts w:ascii="Courier New" w:hAnsi="Courier New" w:cs="Courier New"/>
+                <w:noProof/>
+                <w:color w:val="808080"/>
+              </w:rPr>
+              <w:t>(</w:t>
+            </w:r>
+            <w:r>
+              <w:rPr>
+                <w:rFonts w:ascii="Courier New" w:hAnsi="Courier New" w:cs="Courier New"/>
+                <w:noProof/>
+              </w:rPr>
+              <w:t>41595</w:t>
+            </w:r>
+            <w:r>
+              <w:rPr>
+                <w:rFonts w:ascii="Courier New" w:hAnsi="Courier New" w:cs="Courier New"/>
+                <w:noProof/>
+                <w:color w:val="808080"/>
+              </w:rPr>
+              <w:t>)</w:t>
+            </w:r>
+          </w:p>
+          <w:p>
+            <w:pPr>
+              <w:overflowPunct/>
+              <w:textAlignment w:val="auto"/>
+              <w:rPr>
+                <w:rFonts w:ascii="Courier New" w:hAnsi="Courier New" w:cs="Courier New"/>
+                <w:noProof/>
+                <w:color w:val="008000"/>
+              </w:rPr>
+            </w:pPr>
+            <w:r>
+              <w:rPr>
+                <w:rFonts w:ascii="Courier New" w:hAnsi="Courier New" w:cs="Courier New"/>
+                <w:noProof/>
+              </w:rPr>
+              <w:t xml:space="preserve">      </w:t>
+            </w:r>
+            <w:r>
+              <w:rPr>
+                <w:rFonts w:ascii="Courier New" w:hAnsi="Courier New" w:cs="Courier New"/>
+                <w:noProof/>
+                <w:color w:val="008000"/>
+              </w:rPr>
+              <w:t>--, (49012)</w:t>
+            </w:r>
+          </w:p>
+          <w:p>
+            <w:pPr>
+              <w:overflowPunct/>
+              <w:textAlignment w:val="auto"/>
+              <w:rPr>
+                <w:rFonts w:ascii="Courier New" w:hAnsi="Courier New" w:cs="Courier New"/>
+                <w:noProof/>
+                <w:color w:val="008000"/>
+              </w:rPr>
+            </w:pPr>
+            <w:r>
+              <w:rPr>
+                <w:rFonts w:ascii="Courier New" w:hAnsi="Courier New" w:cs="Courier New"/>
+                <w:noProof/>
+              </w:rPr>
+              <w:t xml:space="preserve">      </w:t>
+            </w:r>
+            <w:r>
+              <w:rPr>
+                <w:rFonts w:ascii="Courier New" w:hAnsi="Courier New" w:cs="Courier New"/>
+                <w:noProof/>
+                <w:color w:val="008000"/>
+              </w:rPr>
+              <w:t>--, (14849)</w:t>
+            </w:r>
+          </w:p>
+          <w:p>
+            <w:pPr>
+              <w:overflowPunct/>
+              <w:textAlignment w:val="auto"/>
+              <w:rPr>
+                <w:rFonts w:ascii="Courier New" w:hAnsi="Courier New" w:cs="Courier New"/>
+                <w:noProof/>
+                <w:color w:val="008000"/>
+              </w:rPr>
+            </w:pPr>
+          </w:p>
+          <w:p>
+            <w:pPr>
+              <w:overflowPunct/>
+              <w:textAlignment w:val="auto"/>
+              <w:rPr>
+                <w:rFonts w:ascii="Courier New" w:hAnsi="Courier New" w:cs="Courier New"/>
+                <w:noProof/>
+                <w:color w:val="008000"/>
+              </w:rPr>
+            </w:pPr>
+          </w:p>
+          <w:p>
+            <w:pPr>
+              <w:overflowPunct/>
+              <w:textAlignment w:val="auto"/>
+              <w:rPr>
+                <w:rFonts w:ascii="Courier New" w:hAnsi="Courier New" w:cs="Courier New"/>
+                <w:noProof/>
+                <w:color w:val="008000"/>
+              </w:rPr>
+            </w:pPr>
+            <w:r>
+              <w:rPr>
+                <w:rFonts w:ascii="Courier New" w:hAnsi="Courier New" w:cs="Courier New"/>
+                <w:noProof/>
+                <w:color w:val="008000"/>
+              </w:rPr>
+              <w:t>--EXEC [EC].[sp_AT_Coaching_Inactivation_Reactivation] N'johneric.tiongson',N'Reactivate',@tableIds1,N'Error in Submission',NULL, NULL, NULL</w:t>
+            </w:r>
+          </w:p>
+          <w:p>
+            <w:pPr>
+              <w:overflowPunct/>
+              <w:textAlignment w:val="auto"/>
+              <w:rPr>
+                <w:rFonts w:ascii="Courier New" w:hAnsi="Courier New" w:cs="Courier New"/>
+                <w:noProof/>
+                <w:color w:val="008000"/>
+              </w:rPr>
+            </w:pPr>
+          </w:p>
+          <w:p>
+            <w:pPr>
+              <w:overflowPunct/>
+              <w:textAlignment w:val="auto"/>
+              <w:rPr>
+                <w:rFonts w:ascii="Courier New" w:hAnsi="Courier New" w:cs="Courier New"/>
+                <w:noProof/>
+              </w:rPr>
+            </w:pPr>
+            <w:r>
+              <w:rPr>
+                <w:rFonts w:ascii="Courier New" w:hAnsi="Courier New" w:cs="Courier New"/>
+                <w:noProof/>
+                <w:color w:val="0000FF"/>
+              </w:rPr>
+              <w:t>EXEC</w:t>
+            </w:r>
+            <w:r>
+              <w:rPr>
+                <w:rFonts w:ascii="Courier New" w:hAnsi="Courier New" w:cs="Courier New"/>
+                <w:noProof/>
+              </w:rPr>
+              <w:tab/>
+              <w:t>[EC]</w:t>
+            </w:r>
+            <w:r>
+              <w:rPr>
+                <w:rFonts w:ascii="Courier New" w:hAnsi="Courier New" w:cs="Courier New"/>
+                <w:noProof/>
+                <w:color w:val="808080"/>
+              </w:rPr>
+              <w:t>.</w:t>
+            </w:r>
+            <w:r>
+              <w:rPr>
+                <w:rFonts w:ascii="Courier New" w:hAnsi="Courier New" w:cs="Courier New"/>
+                <w:noProof/>
+              </w:rPr>
+              <w:t>[sp_AT_Coaching_Reassignment]</w:t>
+            </w:r>
+          </w:p>
+          <w:p>
+            <w:pPr>
+              <w:overflowPunct/>
+              <w:textAlignment w:val="auto"/>
+              <w:rPr>
+                <w:rFonts w:ascii="Courier New" w:hAnsi="Courier New" w:cs="Courier New"/>
+                <w:noProof/>
+                <w:color w:val="808080"/>
+              </w:rPr>
+            </w:pPr>
+            <w:r>
+              <w:rPr>
+                <w:rFonts w:ascii="Courier New" w:hAnsi="Courier New" w:cs="Courier New"/>
+                <w:noProof/>
+                <w:color w:val="0000FF"/>
+              </w:rPr>
+              <w:tab/>
+            </w:r>
+            <w:r>
+              <w:rPr>
+                <w:rFonts w:ascii="Courier New" w:hAnsi="Courier New" w:cs="Courier New"/>
+                <w:noProof/>
+                <w:color w:val="0000FF"/>
+              </w:rPr>
+              <w:tab/>
+            </w:r>
+            <w:r>
+              <w:rPr>
+                <w:rFonts w:ascii="Courier New" w:hAnsi="Courier New" w:cs="Courier New"/>
+                <w:noProof/>
+              </w:rPr>
+              <w:t xml:space="preserve">@strRequesterLanId </w:t>
+            </w:r>
+            <w:r>
+              <w:rPr>
+                <w:rFonts w:ascii="Courier New" w:hAnsi="Courier New" w:cs="Courier New"/>
+                <w:noProof/>
+                <w:color w:val="808080"/>
+              </w:rPr>
+              <w:t>=</w:t>
+            </w:r>
+            <w:r>
+              <w:rPr>
+                <w:rFonts w:ascii="Courier New" w:hAnsi="Courier New" w:cs="Courier New"/>
+                <w:noProof/>
+              </w:rPr>
+              <w:t xml:space="preserve"> </w:t>
+            </w:r>
+            <w:r>
+              <w:rPr>
+                <w:rFonts w:ascii="Courier New" w:hAnsi="Courier New" w:cs="Courier New"/>
+                <w:noProof/>
+                <w:color w:val="FF0000"/>
+              </w:rPr>
+              <w:t>N'johneric.tiongson'</w:t>
+            </w:r>
+            <w:r>
+              <w:rPr>
+                <w:rFonts w:ascii="Courier New" w:hAnsi="Courier New" w:cs="Courier New"/>
+                <w:noProof/>
+                <w:color w:val="808080"/>
+              </w:rPr>
+              <w:t>,</w:t>
+            </w:r>
+          </w:p>
+          <w:p>
+            <w:pPr>
+              <w:overflowPunct/>
+              <w:textAlignment w:val="auto"/>
+              <w:rPr>
+                <w:rFonts w:ascii="Courier New" w:hAnsi="Courier New" w:cs="Courier New"/>
+                <w:noProof/>
+                <w:color w:val="808080"/>
+              </w:rPr>
+            </w:pPr>
+            <w:r>
+              <w:rPr>
+                <w:rFonts w:ascii="Courier New" w:hAnsi="Courier New" w:cs="Courier New"/>
+                <w:noProof/>
+              </w:rPr>
+              <w:tab/>
+            </w:r>
+            <w:r>
+              <w:rPr>
+                <w:rFonts w:ascii="Courier New" w:hAnsi="Courier New" w:cs="Courier New"/>
+                <w:noProof/>
+              </w:rPr>
+              <w:tab/>
+              <w:t>@tableIds</w:t>
+            </w:r>
+            <w:r>
+              <w:rPr>
+                <w:rFonts w:ascii="Courier New" w:hAnsi="Courier New" w:cs="Courier New"/>
+                <w:noProof/>
+                <w:color w:val="808080"/>
+              </w:rPr>
+              <w:t>=</w:t>
+            </w:r>
+            <w:r>
+              <w:rPr>
+                <w:rFonts w:ascii="Courier New" w:hAnsi="Courier New" w:cs="Courier New"/>
+                <w:noProof/>
+              </w:rPr>
+              <w:t xml:space="preserve"> @tableIds1</w:t>
+            </w:r>
+            <w:r>
+              <w:rPr>
+                <w:rFonts w:ascii="Courier New" w:hAnsi="Courier New" w:cs="Courier New"/>
+                <w:noProof/>
+                <w:color w:val="808080"/>
+              </w:rPr>
+              <w:t>,</w:t>
+            </w:r>
+          </w:p>
+          <w:p>
+            <w:pPr>
+              <w:overflowPunct/>
+              <w:textAlignment w:val="auto"/>
+              <w:rPr>
+                <w:rFonts w:ascii="Courier New" w:hAnsi="Courier New" w:cs="Courier New"/>
+                <w:noProof/>
+                <w:color w:val="808080"/>
+              </w:rPr>
+            </w:pPr>
+            <w:r>
+              <w:rPr>
+                <w:rFonts w:ascii="Courier New" w:hAnsi="Courier New" w:cs="Courier New"/>
+                <w:noProof/>
+              </w:rPr>
+              <w:tab/>
+            </w:r>
+            <w:r>
+              <w:rPr>
+                <w:rFonts w:ascii="Courier New" w:hAnsi="Courier New" w:cs="Courier New"/>
+                <w:noProof/>
+              </w:rPr>
+              <w:tab/>
+              <w:t xml:space="preserve">@strAssignedId </w:t>
+            </w:r>
+            <w:r>
+              <w:rPr>
+                <w:rFonts w:ascii="Courier New" w:hAnsi="Courier New" w:cs="Courier New"/>
+                <w:noProof/>
+                <w:color w:val="808080"/>
+              </w:rPr>
+              <w:t>=</w:t>
+            </w:r>
+            <w:r>
+              <w:rPr>
+                <w:rFonts w:ascii="Courier New" w:hAnsi="Courier New" w:cs="Courier New"/>
+                <w:noProof/>
+              </w:rPr>
+              <w:t xml:space="preserve"> </w:t>
+            </w:r>
+            <w:r>
+              <w:rPr>
+                <w:rFonts w:ascii="Courier New" w:hAnsi="Courier New" w:cs="Courier New"/>
+                <w:noProof/>
+                <w:color w:val="FF0000"/>
+              </w:rPr>
+              <w:t>N'91885'</w:t>
+            </w:r>
+            <w:r>
+              <w:rPr>
+                <w:rFonts w:ascii="Courier New" w:hAnsi="Courier New" w:cs="Courier New"/>
+                <w:noProof/>
+                <w:color w:val="808080"/>
+              </w:rPr>
+              <w:t>,</w:t>
+            </w:r>
+          </w:p>
+          <w:p>
+            <w:pPr>
+              <w:overflowPunct/>
+              <w:textAlignment w:val="auto"/>
+              <w:rPr>
+                <w:rFonts w:ascii="Courier New" w:hAnsi="Courier New" w:cs="Courier New"/>
+                <w:noProof/>
+                <w:color w:val="008000"/>
+              </w:rPr>
+            </w:pPr>
+            <w:r>
+              <w:rPr>
+                <w:rFonts w:ascii="Courier New" w:hAnsi="Courier New" w:cs="Courier New"/>
+                <w:noProof/>
+              </w:rPr>
+              <w:tab/>
+            </w:r>
+            <w:r>
+              <w:rPr>
+                <w:rFonts w:ascii="Courier New" w:hAnsi="Courier New" w:cs="Courier New"/>
+                <w:noProof/>
+              </w:rPr>
+              <w:tab/>
+              <w:t xml:space="preserve">@intReasonId </w:t>
+            </w:r>
+            <w:r>
+              <w:rPr>
+                <w:rFonts w:ascii="Courier New" w:hAnsi="Courier New" w:cs="Courier New"/>
+                <w:noProof/>
+                <w:color w:val="808080"/>
+              </w:rPr>
+              <w:t>=</w:t>
+            </w:r>
+            <w:r>
+              <w:rPr>
+                <w:rFonts w:ascii="Courier New" w:hAnsi="Courier New" w:cs="Courier New"/>
+                <w:noProof/>
+              </w:rPr>
+              <w:t xml:space="preserve"> 8</w:t>
+            </w:r>
+            <w:r>
+              <w:rPr>
+                <w:rFonts w:ascii="Courier New" w:hAnsi="Courier New" w:cs="Courier New"/>
+                <w:noProof/>
+                <w:color w:val="808080"/>
+              </w:rPr>
+              <w:t>,</w:t>
+            </w:r>
+            <w:r>
+              <w:rPr>
+                <w:rFonts w:ascii="Courier New" w:hAnsi="Courier New" w:cs="Courier New"/>
+                <w:noProof/>
+                <w:color w:val="008000"/>
+              </w:rPr>
+              <w:t>--Supervisor / manager unavailable</w:t>
+            </w:r>
+          </w:p>
+          <w:p>
+            <w:pPr>
+              <w:overflowPunct/>
+              <w:textAlignment w:val="auto"/>
+              <w:rPr>
+                <w:rFonts w:ascii="Courier New" w:hAnsi="Courier New" w:cs="Courier New"/>
+                <w:noProof/>
+                <w:color w:val="808080"/>
+              </w:rPr>
+            </w:pPr>
+            <w:r>
+              <w:rPr>
+                <w:rFonts w:ascii="Courier New" w:hAnsi="Courier New" w:cs="Courier New"/>
+                <w:noProof/>
+              </w:rPr>
+              <w:tab/>
+            </w:r>
+            <w:r>
+              <w:rPr>
+                <w:rFonts w:ascii="Courier New" w:hAnsi="Courier New" w:cs="Courier New"/>
+                <w:noProof/>
+              </w:rPr>
+              <w:tab/>
+              <w:t xml:space="preserve">@strReasonOther </w:t>
+            </w:r>
+            <w:r>
+              <w:rPr>
+                <w:rFonts w:ascii="Courier New" w:hAnsi="Courier New" w:cs="Courier New"/>
+                <w:noProof/>
+                <w:color w:val="808080"/>
+              </w:rPr>
+              <w:t>=</w:t>
+            </w:r>
+            <w:r>
+              <w:rPr>
+                <w:rFonts w:ascii="Courier New" w:hAnsi="Courier New" w:cs="Courier New"/>
+                <w:noProof/>
+              </w:rPr>
+              <w:t xml:space="preserve"> </w:t>
+            </w:r>
+            <w:r>
+              <w:rPr>
+                <w:rFonts w:ascii="Courier New" w:hAnsi="Courier New" w:cs="Courier New"/>
+                <w:noProof/>
+                <w:color w:val="808080"/>
+              </w:rPr>
+              <w:t>NULL,</w:t>
+            </w:r>
+          </w:p>
+          <w:p>
+            <w:pPr>
+              <w:overflowPunct/>
+              <w:textAlignment w:val="auto"/>
+              <w:rPr>
+                <w:rFonts w:ascii="Courier New" w:hAnsi="Courier New" w:cs="Courier New"/>
+                <w:noProof/>
+                <w:color w:val="808080"/>
+              </w:rPr>
+            </w:pPr>
+            <w:r>
+              <w:rPr>
+                <w:rFonts w:ascii="Courier New" w:hAnsi="Courier New" w:cs="Courier New"/>
+                <w:noProof/>
+              </w:rPr>
+              <w:tab/>
+            </w:r>
+            <w:r>
+              <w:rPr>
+                <w:rFonts w:ascii="Courier New" w:hAnsi="Courier New" w:cs="Courier New"/>
+                <w:noProof/>
+              </w:rPr>
+              <w:tab/>
+              <w:t xml:space="preserve">@strComments </w:t>
+            </w:r>
+            <w:r>
+              <w:rPr>
+                <w:rFonts w:ascii="Courier New" w:hAnsi="Courier New" w:cs="Courier New"/>
+                <w:noProof/>
+                <w:color w:val="808080"/>
+              </w:rPr>
+              <w:t>=</w:t>
+            </w:r>
+            <w:r>
+              <w:rPr>
+                <w:rFonts w:ascii="Courier New" w:hAnsi="Courier New" w:cs="Courier New"/>
+                <w:noProof/>
+              </w:rPr>
+              <w:t xml:space="preserve"> </w:t>
+            </w:r>
+            <w:r>
+              <w:rPr>
+                <w:rFonts w:ascii="Courier New" w:hAnsi="Courier New" w:cs="Courier New"/>
+                <w:noProof/>
+                <w:color w:val="FF0000"/>
+              </w:rPr>
+              <w:t>'No Comments'</w:t>
+            </w:r>
+            <w:r>
+              <w:rPr>
+                <w:rFonts w:ascii="Courier New" w:hAnsi="Courier New" w:cs="Courier New"/>
+                <w:noProof/>
+                <w:color w:val="808080"/>
+              </w:rPr>
+              <w:t>,</w:t>
+            </w:r>
+          </w:p>
+          <w:p>
+            <w:pPr>
+              <w:overflowPunct/>
+              <w:textAlignment w:val="auto"/>
+              <w:rPr>
+                <w:rFonts w:ascii="Courier New" w:hAnsi="Courier New" w:cs="Courier New"/>
+                <w:noProof/>
+                <w:color w:val="808080"/>
+              </w:rPr>
+            </w:pPr>
+            <w:r>
+              <w:rPr>
+                <w:rFonts w:ascii="Courier New" w:hAnsi="Courier New" w:cs="Courier New"/>
+                <w:noProof/>
+              </w:rPr>
+              <w:tab/>
+            </w:r>
+            <w:r>
+              <w:rPr>
+                <w:rFonts w:ascii="Courier New" w:hAnsi="Courier New" w:cs="Courier New"/>
+                <w:noProof/>
+              </w:rPr>
+              <w:tab/>
+              <w:t xml:space="preserve">@returnCode </w:t>
+            </w:r>
+            <w:r>
+              <w:rPr>
+                <w:rFonts w:ascii="Courier New" w:hAnsi="Courier New" w:cs="Courier New"/>
+                <w:noProof/>
+                <w:color w:val="808080"/>
+              </w:rPr>
+              <w:t>=</w:t>
+            </w:r>
+            <w:r>
+              <w:rPr>
+                <w:rFonts w:ascii="Courier New" w:hAnsi="Courier New" w:cs="Courier New"/>
+                <w:noProof/>
+              </w:rPr>
+              <w:t xml:space="preserve"> @returnCode </w:t>
+            </w:r>
+            <w:r>
+              <w:rPr>
+                <w:rFonts w:ascii="Courier New" w:hAnsi="Courier New" w:cs="Courier New"/>
+                <w:noProof/>
+                <w:color w:val="0000FF"/>
+              </w:rPr>
+              <w:t>OUTPUT</w:t>
+            </w:r>
+            <w:r>
+              <w:rPr>
+                <w:rFonts w:ascii="Courier New" w:hAnsi="Courier New" w:cs="Courier New"/>
+                <w:noProof/>
+                <w:color w:val="808080"/>
+              </w:rPr>
+              <w:t>,</w:t>
+            </w:r>
+          </w:p>
+          <w:p>
+            <w:pPr>
+              <w:pStyle w:val="Header"/>
+              <w:tabs>
+                <w:tab w:val="clear" w:pos="4320"/>
+                <w:tab w:val="clear" w:pos="8640"/>
+              </w:tabs>
+              <w:spacing w:before="40" w:after="40"/>
+              <w:rPr>
+                <w:i/>
+              </w:rPr>
+            </w:pPr>
+            <w:r>
+              <w:rPr>
+                <w:rFonts w:ascii="Courier New" w:hAnsi="Courier New" w:cs="Courier New"/>
+                <w:noProof/>
+              </w:rPr>
+              <w:lastRenderedPageBreak/>
+              <w:tab/>
+            </w:r>
+            <w:r>
+              <w:rPr>
+                <w:rFonts w:ascii="Courier New" w:hAnsi="Courier New" w:cs="Courier New"/>
+                <w:noProof/>
+              </w:rPr>
+              <w:tab/>
+              <w:t xml:space="preserve">@returnMessage </w:t>
+            </w:r>
+            <w:r>
+              <w:rPr>
+                <w:rFonts w:ascii="Courier New" w:hAnsi="Courier New" w:cs="Courier New"/>
+                <w:noProof/>
+                <w:color w:val="808080"/>
+              </w:rPr>
+              <w:t>=</w:t>
+            </w:r>
+            <w:r>
+              <w:rPr>
+                <w:rFonts w:ascii="Courier New" w:hAnsi="Courier New" w:cs="Courier New"/>
+                <w:noProof/>
+              </w:rPr>
+              <w:t xml:space="preserve"> @returnMessage </w:t>
+            </w:r>
+            <w:r>
+              <w:rPr>
+                <w:rFonts w:ascii="Courier New" w:hAnsi="Courier New" w:cs="Courier New"/>
+                <w:noProof/>
+                <w:color w:val="0000FF"/>
+              </w:rPr>
+              <w:t>OUTPUT</w:t>
+            </w:r>
+          </w:p>
+        </w:tc>
+        <w:tc>
+          <w:tcPr>
+            <w:tcW w:w="4500" w:type="dxa"/>
+          </w:tcPr>
+          <w:p>
+            <w:pPr>
+              <w:pStyle w:val="Header"/>
+              <w:tabs>
+                <w:tab w:val="clear" w:pos="4320"/>
+                <w:tab w:val="clear" w:pos="8640"/>
+              </w:tabs>
+              <w:spacing w:before="40" w:after="40"/>
+              <w:rPr>
+                <w:rFonts w:asciiTheme="minorHAnsi" w:hAnsiTheme="minorHAnsi"/>
+              </w:rPr>
+            </w:pPr>
+            <w:r>
+              <w:rPr>
+                <w:rFonts w:asciiTheme="minorHAnsi" w:hAnsiTheme="minorHAnsi"/>
+                <w:bCs/>
+              </w:rPr>
+              <w:lastRenderedPageBreak/>
+              <w:t>Reminder Count , Reminder date and Reminder Sent flag get reset on reassign</w:t>
+            </w:r>
+          </w:p>
+        </w:tc>
+        <w:tc>
+          <w:tcPr>
+            <w:tcW w:w="1260" w:type="dxa"/>
+          </w:tcPr>
+          <w:p>
+            <w:pPr>
+              <w:pStyle w:val="Header"/>
+              <w:tabs>
+                <w:tab w:val="clear" w:pos="4320"/>
+                <w:tab w:val="clear" w:pos="8640"/>
+              </w:tabs>
+              <w:spacing w:before="40" w:after="40"/>
+              <w:rPr>
+                <w:i/>
+              </w:rPr>
+            </w:pPr>
+            <w:r>
+              <w:rPr>
+                <w:i/>
+              </w:rPr>
+              <w:t>P</w:t>
+            </w:r>
+          </w:p>
+        </w:tc>
+        <w:tc>
+          <w:tcPr>
+            <w:tcW w:w="2880" w:type="dxa"/>
+          </w:tcPr>
+          <w:p>
+            <w:pPr>
+              <w:pStyle w:val="Header"/>
+              <w:tabs>
+                <w:tab w:val="clear" w:pos="4320"/>
+                <w:tab w:val="clear" w:pos="8640"/>
+              </w:tabs>
+              <w:spacing w:before="40" w:after="40"/>
+              <w:rPr>
+                <w:rFonts w:asciiTheme="minorHAnsi" w:hAnsiTheme="minorHAnsi"/>
+              </w:rPr>
+            </w:pPr>
+          </w:p>
+        </w:tc>
+      </w:tr>
+      <w:tr>
+        <w:trPr>
+          <w:cantSplit/>
+        </w:trPr>
+        <w:tc>
+          <w:tcPr>
+            <w:tcW w:w="900" w:type="dxa"/>
+          </w:tcPr>
+          <w:p>
+            <w:pPr>
+              <w:rPr>
+                <w:rFonts w:asciiTheme="minorHAnsi" w:hAnsiTheme="minorHAnsi"/>
+                <w:bCs/>
+              </w:rPr>
+            </w:pPr>
+          </w:p>
+        </w:tc>
+        <w:tc>
+          <w:tcPr>
+            <w:tcW w:w="3960" w:type="dxa"/>
+          </w:tcPr>
+          <w:p/>
+        </w:tc>
+        <w:tc>
+          <w:tcPr>
+            <w:tcW w:w="4500" w:type="dxa"/>
+          </w:tcPr>
+          <w:p/>
+        </w:tc>
+        <w:tc>
+          <w:tcPr>
+            <w:tcW w:w="1260" w:type="dxa"/>
+          </w:tcPr>
+          <w:p>
+            <w:pPr>
+              <w:rPr>
+                <w:rFonts w:asciiTheme="minorHAnsi" w:hAnsiTheme="minorHAnsi"/>
+                <w:bCs/>
+              </w:rPr>
+            </w:pPr>
+          </w:p>
+        </w:tc>
+        <w:tc>
+          <w:tcPr>
+            <w:tcW w:w="2880" w:type="dxa"/>
+          </w:tcPr>
+          <w:p>
+            <w:pPr>
+              <w:rPr>
+                <w:rFonts w:asciiTheme="minorHAnsi" w:hAnsiTheme="minorHAnsi"/>
+                <w:bCs/>
+              </w:rPr>
+            </w:pPr>
+          </w:p>
+        </w:tc>
+      </w:tr>
+    </w:tbl>
+    <w:p/>
+    <w:p/>
+    <w:p>
+      <w:pPr>
+        <w:overflowPunct/>
+        <w:textAlignment w:val="auto"/>
+        <w:rPr>
+          <w:rFonts w:ascii="Courier New" w:hAnsi="Courier New" w:cs="Courier New"/>
+          <w:noProof/>
+        </w:rPr>
+      </w:pPr>
+    </w:p>
     <w:p>
       <w:pPr>
         <w:overflowPunct/>
@@ -32669,7 +34210,7 @@
         <w:sz w:val="18"/>
         <w:szCs w:val="18"/>
       </w:rPr>
-      <w:t>31</w:t>
+      <w:t>3</w:t>
     </w:r>
     <w:r>
       <w:rPr>
@@ -32718,7 +34259,7 @@
         <w:sz w:val="18"/>
         <w:szCs w:val="18"/>
       </w:rPr>
-      <w:t>33</w:t>
+      <w:t>35</w:t>
     </w:r>
     <w:r>
       <w:rPr>
@@ -32932,792 +34473,7 @@
 <file path=word/numbering.xml><?xml version="1.0" encoding="utf-8"?>
 <w:numbering xmlns:wpc="http://schemas.microsoft.com/office/word/2010/wordprocessingCanvas" xmlns:mc="http://schemas.openxmlformats.org/markup-compatibility/2006" xmlns:o="urn:schemas-microsoft-com:office:office" xmlns:r="http://schemas.openxmlformats.org/officeDocument/2006/relationships" xmlns:m="http://schemas.openxmlformats.org/officeDocument/2006/math" xmlns:v="urn:schemas-microsoft-com:vml" xmlns:wp14="http://schemas.microsoft.com/office/word/2010/wordprocessingDrawing" xmlns:wp="http://schemas.openxmlformats.org/drawingml/2006/wordprocessingDrawing" xmlns:w10="urn:schemas-microsoft-com:office:word" xmlns:w="http://schemas.openxmlformats.org/wordprocessingml/2006/main" xmlns:w14="http://schemas.microsoft.com/office/word/2010/wordml" xmlns:w15="http://schemas.microsoft.com/office/word/2012/wordml" xmlns:wpg="http://schemas.microsoft.com/office/word/2010/wordprocessingGroup" xmlns:wpi="http://schemas.microsoft.com/office/word/2010/wordprocessingInk" xmlns:wne="http://schemas.microsoft.com/office/word/2006/wordml" xmlns:wps="http://schemas.microsoft.com/office/word/2010/wordprocessingShape" mc:Ignorable="w14 w15 wp14">
   <w:abstractNum w:abstractNumId="0" w15:restartNumberingAfterBreak="0">
-    <w:nsid w:val="0A99377A"/>
-    <w:multiLevelType w:val="hybridMultilevel"/>
-    <w:tmpl w:val="EFF29872"/>
-    <w:lvl w:ilvl="0" w:tplc="BE380556">
-      <w:numFmt w:val="bullet"/>
-      <w:lvlText w:val=""/>
-      <w:lvlJc w:val="left"/>
-      <w:pPr>
-        <w:ind w:left="720" w:hanging="360"/>
-      </w:pPr>
-      <w:rPr>
-        <w:rFonts w:ascii="Wingdings" w:eastAsia="Times New Roman" w:hAnsi="Wingdings" w:cs="Courier New" w:hint="default"/>
-      </w:rPr>
-    </w:lvl>
-    <w:lvl w:ilvl="1" w:tplc="04090003" w:tentative="1">
-      <w:start w:val="1"/>
-      <w:numFmt w:val="bullet"/>
-      <w:lvlText w:val="o"/>
-      <w:lvlJc w:val="left"/>
-      <w:pPr>
-        <w:ind w:left="1440" w:hanging="360"/>
-      </w:pPr>
-      <w:rPr>
-        <w:rFonts w:ascii="Courier New" w:hAnsi="Courier New" w:cs="Courier New" w:hint="default"/>
-      </w:rPr>
-    </w:lvl>
-    <w:lvl w:ilvl="2" w:tplc="04090005" w:tentative="1">
-      <w:start w:val="1"/>
-      <w:numFmt w:val="bullet"/>
-      <w:lvlText w:val=""/>
-      <w:lvlJc w:val="left"/>
-      <w:pPr>
-        <w:ind w:left="2160" w:hanging="360"/>
-      </w:pPr>
-      <w:rPr>
-        <w:rFonts w:ascii="Wingdings" w:hAnsi="Wingdings" w:hint="default"/>
-      </w:rPr>
-    </w:lvl>
-    <w:lvl w:ilvl="3" w:tplc="04090001" w:tentative="1">
-      <w:start w:val="1"/>
-      <w:numFmt w:val="bullet"/>
-      <w:lvlText w:val=""/>
-      <w:lvlJc w:val="left"/>
-      <w:pPr>
-        <w:ind w:left="2880" w:hanging="360"/>
-      </w:pPr>
-      <w:rPr>
-        <w:rFonts w:ascii="Symbol" w:hAnsi="Symbol" w:hint="default"/>
-      </w:rPr>
-    </w:lvl>
-    <w:lvl w:ilvl="4" w:tplc="04090003" w:tentative="1">
-      <w:start w:val="1"/>
-      <w:numFmt w:val="bullet"/>
-      <w:lvlText w:val="o"/>
-      <w:lvlJc w:val="left"/>
-      <w:pPr>
-        <w:ind w:left="3600" w:hanging="360"/>
-      </w:pPr>
-      <w:rPr>
-        <w:rFonts w:ascii="Courier New" w:hAnsi="Courier New" w:cs="Courier New" w:hint="default"/>
-      </w:rPr>
-    </w:lvl>
-    <w:lvl w:ilvl="5" w:tplc="04090005" w:tentative="1">
-      <w:start w:val="1"/>
-      <w:numFmt w:val="bullet"/>
-      <w:lvlText w:val=""/>
-      <w:lvlJc w:val="left"/>
-      <w:pPr>
-        <w:ind w:left="4320" w:hanging="360"/>
-      </w:pPr>
-      <w:rPr>
-        <w:rFonts w:ascii="Wingdings" w:hAnsi="Wingdings" w:hint="default"/>
-      </w:rPr>
-    </w:lvl>
-    <w:lvl w:ilvl="6" w:tplc="04090001" w:tentative="1">
-      <w:start w:val="1"/>
-      <w:numFmt w:val="bullet"/>
-      <w:lvlText w:val=""/>
-      <w:lvlJc w:val="left"/>
-      <w:pPr>
-        <w:ind w:left="5040" w:hanging="360"/>
-      </w:pPr>
-      <w:rPr>
-        <w:rFonts w:ascii="Symbol" w:hAnsi="Symbol" w:hint="default"/>
-      </w:rPr>
-    </w:lvl>
-    <w:lvl w:ilvl="7" w:tplc="04090003" w:tentative="1">
-      <w:start w:val="1"/>
-      <w:numFmt w:val="bullet"/>
-      <w:lvlText w:val="o"/>
-      <w:lvlJc w:val="left"/>
-      <w:pPr>
-        <w:ind w:left="5760" w:hanging="360"/>
-      </w:pPr>
-      <w:rPr>
-        <w:rFonts w:ascii="Courier New" w:hAnsi="Courier New" w:cs="Courier New" w:hint="default"/>
-      </w:rPr>
-    </w:lvl>
-    <w:lvl w:ilvl="8" w:tplc="04090005" w:tentative="1">
-      <w:start w:val="1"/>
-      <w:numFmt w:val="bullet"/>
-      <w:lvlText w:val=""/>
-      <w:lvlJc w:val="left"/>
-      <w:pPr>
-        <w:ind w:left="6480" w:hanging="360"/>
-      </w:pPr>
-      <w:rPr>
-        <w:rFonts w:ascii="Wingdings" w:hAnsi="Wingdings" w:hint="default"/>
-      </w:rPr>
-    </w:lvl>
-  </w:abstractNum>
-  <w:abstractNum w:abstractNumId="1" w15:restartNumberingAfterBreak="0">
-    <w:nsid w:val="0B921FF5"/>
-    <w:multiLevelType w:val="hybridMultilevel"/>
-    <w:tmpl w:val="86587198"/>
-    <w:lvl w:ilvl="0" w:tplc="E4EE4456">
-      <w:start w:val="2"/>
-      <w:numFmt w:val="decimal"/>
-      <w:lvlText w:val="%1."/>
-      <w:lvlJc w:val="left"/>
-      <w:pPr>
-        <w:tabs>
-          <w:tab w:val="num" w:pos="720"/>
-        </w:tabs>
-        <w:ind w:left="720" w:hanging="360"/>
-      </w:pPr>
-      <w:rPr>
-        <w:rFonts w:hint="default"/>
-      </w:rPr>
-    </w:lvl>
-    <w:lvl w:ilvl="1" w:tplc="04090019" w:tentative="1">
-      <w:start w:val="1"/>
-      <w:numFmt w:val="lowerLetter"/>
-      <w:lvlText w:val="%2."/>
-      <w:lvlJc w:val="left"/>
-      <w:pPr>
-        <w:ind w:left="1440" w:hanging="360"/>
-      </w:pPr>
-    </w:lvl>
-    <w:lvl w:ilvl="2" w:tplc="0409001B" w:tentative="1">
-      <w:start w:val="1"/>
-      <w:numFmt w:val="lowerRoman"/>
-      <w:lvlText w:val="%3."/>
-      <w:lvlJc w:val="right"/>
-      <w:pPr>
-        <w:ind w:left="2160" w:hanging="180"/>
-      </w:pPr>
-    </w:lvl>
-    <w:lvl w:ilvl="3" w:tplc="0409000F" w:tentative="1">
-      <w:start w:val="1"/>
-      <w:numFmt w:val="decimal"/>
-      <w:lvlText w:val="%4."/>
-      <w:lvlJc w:val="left"/>
-      <w:pPr>
-        <w:ind w:left="2880" w:hanging="360"/>
-      </w:pPr>
-    </w:lvl>
-    <w:lvl w:ilvl="4" w:tplc="04090019" w:tentative="1">
-      <w:start w:val="1"/>
-      <w:numFmt w:val="lowerLetter"/>
-      <w:lvlText w:val="%5."/>
-      <w:lvlJc w:val="left"/>
-      <w:pPr>
-        <w:ind w:left="3600" w:hanging="360"/>
-      </w:pPr>
-    </w:lvl>
-    <w:lvl w:ilvl="5" w:tplc="0409001B" w:tentative="1">
-      <w:start w:val="1"/>
-      <w:numFmt w:val="lowerRoman"/>
-      <w:lvlText w:val="%6."/>
-      <w:lvlJc w:val="right"/>
-      <w:pPr>
-        <w:ind w:left="4320" w:hanging="180"/>
-      </w:pPr>
-    </w:lvl>
-    <w:lvl w:ilvl="6" w:tplc="0409000F" w:tentative="1">
-      <w:start w:val="1"/>
-      <w:numFmt w:val="decimal"/>
-      <w:lvlText w:val="%7."/>
-      <w:lvlJc w:val="left"/>
-      <w:pPr>
-        <w:ind w:left="5040" w:hanging="360"/>
-      </w:pPr>
-    </w:lvl>
-    <w:lvl w:ilvl="7" w:tplc="04090019" w:tentative="1">
-      <w:start w:val="1"/>
-      <w:numFmt w:val="lowerLetter"/>
-      <w:lvlText w:val="%8."/>
-      <w:lvlJc w:val="left"/>
-      <w:pPr>
-        <w:ind w:left="5760" w:hanging="360"/>
-      </w:pPr>
-    </w:lvl>
-    <w:lvl w:ilvl="8" w:tplc="0409001B" w:tentative="1">
-      <w:start w:val="1"/>
-      <w:numFmt w:val="lowerRoman"/>
-      <w:lvlText w:val="%9."/>
-      <w:lvlJc w:val="right"/>
-      <w:pPr>
-        <w:ind w:left="6480" w:hanging="180"/>
-      </w:pPr>
-    </w:lvl>
-  </w:abstractNum>
-  <w:abstractNum w:abstractNumId="2" w15:restartNumberingAfterBreak="0">
-    <w:nsid w:val="0D007AE3"/>
-    <w:multiLevelType w:val="hybridMultilevel"/>
-    <w:tmpl w:val="81528A3E"/>
-    <w:lvl w:ilvl="0" w:tplc="E4EE4456">
-      <w:start w:val="1"/>
-      <w:numFmt w:val="decimal"/>
-      <w:lvlText w:val="%1."/>
-      <w:lvlJc w:val="left"/>
-      <w:pPr>
-        <w:ind w:left="720" w:hanging="360"/>
-      </w:pPr>
-      <w:rPr>
-        <w:rFonts w:hint="default"/>
-      </w:rPr>
-    </w:lvl>
-    <w:lvl w:ilvl="1" w:tplc="04090019" w:tentative="1">
-      <w:start w:val="1"/>
-      <w:numFmt w:val="lowerLetter"/>
-      <w:lvlText w:val="%2."/>
-      <w:lvlJc w:val="left"/>
-      <w:pPr>
-        <w:ind w:left="1440" w:hanging="360"/>
-      </w:pPr>
-    </w:lvl>
-    <w:lvl w:ilvl="2" w:tplc="0409001B" w:tentative="1">
-      <w:start w:val="1"/>
-      <w:numFmt w:val="lowerRoman"/>
-      <w:lvlText w:val="%3."/>
-      <w:lvlJc w:val="right"/>
-      <w:pPr>
-        <w:ind w:left="2160" w:hanging="180"/>
-      </w:pPr>
-    </w:lvl>
-    <w:lvl w:ilvl="3" w:tplc="0409000F" w:tentative="1">
-      <w:start w:val="1"/>
-      <w:numFmt w:val="decimal"/>
-      <w:lvlText w:val="%4."/>
-      <w:lvlJc w:val="left"/>
-      <w:pPr>
-        <w:ind w:left="2880" w:hanging="360"/>
-      </w:pPr>
-    </w:lvl>
-    <w:lvl w:ilvl="4" w:tplc="04090019" w:tentative="1">
-      <w:start w:val="1"/>
-      <w:numFmt w:val="lowerLetter"/>
-      <w:lvlText w:val="%5."/>
-      <w:lvlJc w:val="left"/>
-      <w:pPr>
-        <w:ind w:left="3600" w:hanging="360"/>
-      </w:pPr>
-    </w:lvl>
-    <w:lvl w:ilvl="5" w:tplc="0409001B" w:tentative="1">
-      <w:start w:val="1"/>
-      <w:numFmt w:val="lowerRoman"/>
-      <w:lvlText w:val="%6."/>
-      <w:lvlJc w:val="right"/>
-      <w:pPr>
-        <w:ind w:left="4320" w:hanging="180"/>
-      </w:pPr>
-    </w:lvl>
-    <w:lvl w:ilvl="6" w:tplc="0409000F" w:tentative="1">
-      <w:start w:val="1"/>
-      <w:numFmt w:val="decimal"/>
-      <w:lvlText w:val="%7."/>
-      <w:lvlJc w:val="left"/>
-      <w:pPr>
-        <w:ind w:left="5040" w:hanging="360"/>
-      </w:pPr>
-    </w:lvl>
-    <w:lvl w:ilvl="7" w:tplc="04090019" w:tentative="1">
-      <w:start w:val="1"/>
-      <w:numFmt w:val="lowerLetter"/>
-      <w:lvlText w:val="%8."/>
-      <w:lvlJc w:val="left"/>
-      <w:pPr>
-        <w:ind w:left="5760" w:hanging="360"/>
-      </w:pPr>
-    </w:lvl>
-    <w:lvl w:ilvl="8" w:tplc="0409001B" w:tentative="1">
-      <w:start w:val="1"/>
-      <w:numFmt w:val="lowerRoman"/>
-      <w:lvlText w:val="%9."/>
-      <w:lvlJc w:val="right"/>
-      <w:pPr>
-        <w:ind w:left="6480" w:hanging="180"/>
-      </w:pPr>
-    </w:lvl>
-  </w:abstractNum>
-  <w:abstractNum w:abstractNumId="3" w15:restartNumberingAfterBreak="0">
-    <w:nsid w:val="136F4D85"/>
-    <w:multiLevelType w:val="hybridMultilevel"/>
-    <w:tmpl w:val="81528A3E"/>
-    <w:lvl w:ilvl="0" w:tplc="E4EE4456">
-      <w:start w:val="1"/>
-      <w:numFmt w:val="decimal"/>
-      <w:lvlText w:val="%1."/>
-      <w:lvlJc w:val="left"/>
-      <w:pPr>
-        <w:ind w:left="720" w:hanging="360"/>
-      </w:pPr>
-      <w:rPr>
-        <w:rFonts w:hint="default"/>
-      </w:rPr>
-    </w:lvl>
-    <w:lvl w:ilvl="1" w:tplc="04090019" w:tentative="1">
-      <w:start w:val="1"/>
-      <w:numFmt w:val="lowerLetter"/>
-      <w:lvlText w:val="%2."/>
-      <w:lvlJc w:val="left"/>
-      <w:pPr>
-        <w:ind w:left="1440" w:hanging="360"/>
-      </w:pPr>
-    </w:lvl>
-    <w:lvl w:ilvl="2" w:tplc="0409001B" w:tentative="1">
-      <w:start w:val="1"/>
-      <w:numFmt w:val="lowerRoman"/>
-      <w:lvlText w:val="%3."/>
-      <w:lvlJc w:val="right"/>
-      <w:pPr>
-        <w:ind w:left="2160" w:hanging="180"/>
-      </w:pPr>
-    </w:lvl>
-    <w:lvl w:ilvl="3" w:tplc="0409000F" w:tentative="1">
-      <w:start w:val="1"/>
-      <w:numFmt w:val="decimal"/>
-      <w:lvlText w:val="%4."/>
-      <w:lvlJc w:val="left"/>
-      <w:pPr>
-        <w:ind w:left="2880" w:hanging="360"/>
-      </w:pPr>
-    </w:lvl>
-    <w:lvl w:ilvl="4" w:tplc="04090019" w:tentative="1">
-      <w:start w:val="1"/>
-      <w:numFmt w:val="lowerLetter"/>
-      <w:lvlText w:val="%5."/>
-      <w:lvlJc w:val="left"/>
-      <w:pPr>
-        <w:ind w:left="3600" w:hanging="360"/>
-      </w:pPr>
-    </w:lvl>
-    <w:lvl w:ilvl="5" w:tplc="0409001B" w:tentative="1">
-      <w:start w:val="1"/>
-      <w:numFmt w:val="lowerRoman"/>
-      <w:lvlText w:val="%6."/>
-      <w:lvlJc w:val="right"/>
-      <w:pPr>
-        <w:ind w:left="4320" w:hanging="180"/>
-      </w:pPr>
-    </w:lvl>
-    <w:lvl w:ilvl="6" w:tplc="0409000F" w:tentative="1">
-      <w:start w:val="1"/>
-      <w:numFmt w:val="decimal"/>
-      <w:lvlText w:val="%7."/>
-      <w:lvlJc w:val="left"/>
-      <w:pPr>
-        <w:ind w:left="5040" w:hanging="360"/>
-      </w:pPr>
-    </w:lvl>
-    <w:lvl w:ilvl="7" w:tplc="04090019" w:tentative="1">
-      <w:start w:val="1"/>
-      <w:numFmt w:val="lowerLetter"/>
-      <w:lvlText w:val="%8."/>
-      <w:lvlJc w:val="left"/>
-      <w:pPr>
-        <w:ind w:left="5760" w:hanging="360"/>
-      </w:pPr>
-    </w:lvl>
-    <w:lvl w:ilvl="8" w:tplc="0409001B" w:tentative="1">
-      <w:start w:val="1"/>
-      <w:numFmt w:val="lowerRoman"/>
-      <w:lvlText w:val="%9."/>
-      <w:lvlJc w:val="right"/>
-      <w:pPr>
-        <w:ind w:left="6480" w:hanging="180"/>
-      </w:pPr>
-    </w:lvl>
-  </w:abstractNum>
-  <w:abstractNum w:abstractNumId="4" w15:restartNumberingAfterBreak="0">
-    <w:nsid w:val="16D22189"/>
-    <w:multiLevelType w:val="hybridMultilevel"/>
-    <w:tmpl w:val="1170495A"/>
-    <w:lvl w:ilvl="0" w:tplc="E4EE4456">
-      <w:start w:val="1"/>
-      <w:numFmt w:val="decimal"/>
-      <w:lvlText w:val="%1."/>
-      <w:lvlJc w:val="left"/>
-      <w:pPr>
-        <w:ind w:left="720" w:hanging="360"/>
-      </w:pPr>
-      <w:rPr>
-        <w:rFonts w:hint="default"/>
-      </w:rPr>
-    </w:lvl>
-    <w:lvl w:ilvl="1" w:tplc="04090019" w:tentative="1">
-      <w:start w:val="1"/>
-      <w:numFmt w:val="lowerLetter"/>
-      <w:lvlText w:val="%2."/>
-      <w:lvlJc w:val="left"/>
-      <w:pPr>
-        <w:ind w:left="1440" w:hanging="360"/>
-      </w:pPr>
-    </w:lvl>
-    <w:lvl w:ilvl="2" w:tplc="0409001B" w:tentative="1">
-      <w:start w:val="1"/>
-      <w:numFmt w:val="lowerRoman"/>
-      <w:lvlText w:val="%3."/>
-      <w:lvlJc w:val="right"/>
-      <w:pPr>
-        <w:ind w:left="2160" w:hanging="180"/>
-      </w:pPr>
-    </w:lvl>
-    <w:lvl w:ilvl="3" w:tplc="0409000F" w:tentative="1">
-      <w:start w:val="1"/>
-      <w:numFmt w:val="decimal"/>
-      <w:lvlText w:val="%4."/>
-      <w:lvlJc w:val="left"/>
-      <w:pPr>
-        <w:ind w:left="2880" w:hanging="360"/>
-      </w:pPr>
-    </w:lvl>
-    <w:lvl w:ilvl="4" w:tplc="04090019" w:tentative="1">
-      <w:start w:val="1"/>
-      <w:numFmt w:val="lowerLetter"/>
-      <w:lvlText w:val="%5."/>
-      <w:lvlJc w:val="left"/>
-      <w:pPr>
-        <w:ind w:left="3600" w:hanging="360"/>
-      </w:pPr>
-    </w:lvl>
-    <w:lvl w:ilvl="5" w:tplc="0409001B" w:tentative="1">
-      <w:start w:val="1"/>
-      <w:numFmt w:val="lowerRoman"/>
-      <w:lvlText w:val="%6."/>
-      <w:lvlJc w:val="right"/>
-      <w:pPr>
-        <w:ind w:left="4320" w:hanging="180"/>
-      </w:pPr>
-    </w:lvl>
-    <w:lvl w:ilvl="6" w:tplc="0409000F" w:tentative="1">
-      <w:start w:val="1"/>
-      <w:numFmt w:val="decimal"/>
-      <w:lvlText w:val="%7."/>
-      <w:lvlJc w:val="left"/>
-      <w:pPr>
-        <w:ind w:left="5040" w:hanging="360"/>
-      </w:pPr>
-    </w:lvl>
-    <w:lvl w:ilvl="7" w:tplc="04090019" w:tentative="1">
-      <w:start w:val="1"/>
-      <w:numFmt w:val="lowerLetter"/>
-      <w:lvlText w:val="%8."/>
-      <w:lvlJc w:val="left"/>
-      <w:pPr>
-        <w:ind w:left="5760" w:hanging="360"/>
-      </w:pPr>
-    </w:lvl>
-    <w:lvl w:ilvl="8" w:tplc="0409001B" w:tentative="1">
-      <w:start w:val="1"/>
-      <w:numFmt w:val="lowerRoman"/>
-      <w:lvlText w:val="%9."/>
-      <w:lvlJc w:val="right"/>
-      <w:pPr>
-        <w:ind w:left="6480" w:hanging="180"/>
-      </w:pPr>
-    </w:lvl>
-  </w:abstractNum>
-  <w:abstractNum w:abstractNumId="5" w15:restartNumberingAfterBreak="0">
-    <w:nsid w:val="1FA35B1E"/>
-    <w:multiLevelType w:val="hybridMultilevel"/>
-    <w:tmpl w:val="3B488D06"/>
-    <w:lvl w:ilvl="0" w:tplc="81BA2B02">
-      <w:start w:val="103"/>
-      <w:numFmt w:val="bullet"/>
-      <w:lvlText w:val=""/>
-      <w:lvlJc w:val="left"/>
-      <w:pPr>
-        <w:ind w:left="720" w:hanging="360"/>
-      </w:pPr>
-      <w:rPr>
-        <w:rFonts w:ascii="Wingdings" w:eastAsia="Times New Roman" w:hAnsi="Wingdings" w:cs="Courier New" w:hint="default"/>
-      </w:rPr>
-    </w:lvl>
-    <w:lvl w:ilvl="1" w:tplc="04090003" w:tentative="1">
-      <w:start w:val="1"/>
-      <w:numFmt w:val="bullet"/>
-      <w:lvlText w:val="o"/>
-      <w:lvlJc w:val="left"/>
-      <w:pPr>
-        <w:ind w:left="1440" w:hanging="360"/>
-      </w:pPr>
-      <w:rPr>
-        <w:rFonts w:ascii="Courier New" w:hAnsi="Courier New" w:cs="Courier New" w:hint="default"/>
-      </w:rPr>
-    </w:lvl>
-    <w:lvl w:ilvl="2" w:tplc="04090005" w:tentative="1">
-      <w:start w:val="1"/>
-      <w:numFmt w:val="bullet"/>
-      <w:lvlText w:val=""/>
-      <w:lvlJc w:val="left"/>
-      <w:pPr>
-        <w:ind w:left="2160" w:hanging="360"/>
-      </w:pPr>
-      <w:rPr>
-        <w:rFonts w:ascii="Wingdings" w:hAnsi="Wingdings" w:hint="default"/>
-      </w:rPr>
-    </w:lvl>
-    <w:lvl w:ilvl="3" w:tplc="04090001" w:tentative="1">
-      <w:start w:val="1"/>
-      <w:numFmt w:val="bullet"/>
-      <w:lvlText w:val=""/>
-      <w:lvlJc w:val="left"/>
-      <w:pPr>
-        <w:ind w:left="2880" w:hanging="360"/>
-      </w:pPr>
-      <w:rPr>
-        <w:rFonts w:ascii="Symbol" w:hAnsi="Symbol" w:hint="default"/>
-      </w:rPr>
-    </w:lvl>
-    <w:lvl w:ilvl="4" w:tplc="04090003" w:tentative="1">
-      <w:start w:val="1"/>
-      <w:numFmt w:val="bullet"/>
-      <w:lvlText w:val="o"/>
-      <w:lvlJc w:val="left"/>
-      <w:pPr>
-        <w:ind w:left="3600" w:hanging="360"/>
-      </w:pPr>
-      <w:rPr>
-        <w:rFonts w:ascii="Courier New" w:hAnsi="Courier New" w:cs="Courier New" w:hint="default"/>
-      </w:rPr>
-    </w:lvl>
-    <w:lvl w:ilvl="5" w:tplc="04090005" w:tentative="1">
-      <w:start w:val="1"/>
-      <w:numFmt w:val="bullet"/>
-      <w:lvlText w:val=""/>
-      <w:lvlJc w:val="left"/>
-      <w:pPr>
-        <w:ind w:left="4320" w:hanging="360"/>
-      </w:pPr>
-      <w:rPr>
-        <w:rFonts w:ascii="Wingdings" w:hAnsi="Wingdings" w:hint="default"/>
-      </w:rPr>
-    </w:lvl>
-    <w:lvl w:ilvl="6" w:tplc="04090001" w:tentative="1">
-      <w:start w:val="1"/>
-      <w:numFmt w:val="bullet"/>
-      <w:lvlText w:val=""/>
-      <w:lvlJc w:val="left"/>
-      <w:pPr>
-        <w:ind w:left="5040" w:hanging="360"/>
-      </w:pPr>
-      <w:rPr>
-        <w:rFonts w:ascii="Symbol" w:hAnsi="Symbol" w:hint="default"/>
-      </w:rPr>
-    </w:lvl>
-    <w:lvl w:ilvl="7" w:tplc="04090003" w:tentative="1">
-      <w:start w:val="1"/>
-      <w:numFmt w:val="bullet"/>
-      <w:lvlText w:val="o"/>
-      <w:lvlJc w:val="left"/>
-      <w:pPr>
-        <w:ind w:left="5760" w:hanging="360"/>
-      </w:pPr>
-      <w:rPr>
-        <w:rFonts w:ascii="Courier New" w:hAnsi="Courier New" w:cs="Courier New" w:hint="default"/>
-      </w:rPr>
-    </w:lvl>
-    <w:lvl w:ilvl="8" w:tplc="04090005" w:tentative="1">
-      <w:start w:val="1"/>
-      <w:numFmt w:val="bullet"/>
-      <w:lvlText w:val=""/>
-      <w:lvlJc w:val="left"/>
-      <w:pPr>
-        <w:ind w:left="6480" w:hanging="360"/>
-      </w:pPr>
-      <w:rPr>
-        <w:rFonts w:ascii="Wingdings" w:hAnsi="Wingdings" w:hint="default"/>
-      </w:rPr>
-    </w:lvl>
-  </w:abstractNum>
-  <w:abstractNum w:abstractNumId="6" w15:restartNumberingAfterBreak="0">
-    <w:nsid w:val="2F2B4803"/>
-    <w:multiLevelType w:val="hybridMultilevel"/>
-    <w:tmpl w:val="1170495A"/>
-    <w:lvl w:ilvl="0" w:tplc="E4EE4456">
-      <w:start w:val="1"/>
-      <w:numFmt w:val="decimal"/>
-      <w:lvlText w:val="%1."/>
-      <w:lvlJc w:val="left"/>
-      <w:pPr>
-        <w:ind w:left="720" w:hanging="360"/>
-      </w:pPr>
-      <w:rPr>
-        <w:rFonts w:hint="default"/>
-      </w:rPr>
-    </w:lvl>
-    <w:lvl w:ilvl="1" w:tplc="04090019" w:tentative="1">
-      <w:start w:val="1"/>
-      <w:numFmt w:val="lowerLetter"/>
-      <w:lvlText w:val="%2."/>
-      <w:lvlJc w:val="left"/>
-      <w:pPr>
-        <w:ind w:left="1440" w:hanging="360"/>
-      </w:pPr>
-    </w:lvl>
-    <w:lvl w:ilvl="2" w:tplc="0409001B" w:tentative="1">
-      <w:start w:val="1"/>
-      <w:numFmt w:val="lowerRoman"/>
-      <w:lvlText w:val="%3."/>
-      <w:lvlJc w:val="right"/>
-      <w:pPr>
-        <w:ind w:left="2160" w:hanging="180"/>
-      </w:pPr>
-    </w:lvl>
-    <w:lvl w:ilvl="3" w:tplc="0409000F" w:tentative="1">
-      <w:start w:val="1"/>
-      <w:numFmt w:val="decimal"/>
-      <w:lvlText w:val="%4."/>
-      <w:lvlJc w:val="left"/>
-      <w:pPr>
-        <w:ind w:left="2880" w:hanging="360"/>
-      </w:pPr>
-    </w:lvl>
-    <w:lvl w:ilvl="4" w:tplc="04090019" w:tentative="1">
-      <w:start w:val="1"/>
-      <w:numFmt w:val="lowerLetter"/>
-      <w:lvlText w:val="%5."/>
-      <w:lvlJc w:val="left"/>
-      <w:pPr>
-        <w:ind w:left="3600" w:hanging="360"/>
-      </w:pPr>
-    </w:lvl>
-    <w:lvl w:ilvl="5" w:tplc="0409001B" w:tentative="1">
-      <w:start w:val="1"/>
-      <w:numFmt w:val="lowerRoman"/>
-      <w:lvlText w:val="%6."/>
-      <w:lvlJc w:val="right"/>
-      <w:pPr>
-        <w:ind w:left="4320" w:hanging="180"/>
-      </w:pPr>
-    </w:lvl>
-    <w:lvl w:ilvl="6" w:tplc="0409000F" w:tentative="1">
-      <w:start w:val="1"/>
-      <w:numFmt w:val="decimal"/>
-      <w:lvlText w:val="%7."/>
-      <w:lvlJc w:val="left"/>
-      <w:pPr>
-        <w:ind w:left="5040" w:hanging="360"/>
-      </w:pPr>
-    </w:lvl>
-    <w:lvl w:ilvl="7" w:tplc="04090019" w:tentative="1">
-      <w:start w:val="1"/>
-      <w:numFmt w:val="lowerLetter"/>
-      <w:lvlText w:val="%8."/>
-      <w:lvlJc w:val="left"/>
-      <w:pPr>
-        <w:ind w:left="5760" w:hanging="360"/>
-      </w:pPr>
-    </w:lvl>
-    <w:lvl w:ilvl="8" w:tplc="0409001B" w:tentative="1">
-      <w:start w:val="1"/>
-      <w:numFmt w:val="lowerRoman"/>
-      <w:lvlText w:val="%9."/>
-      <w:lvlJc w:val="right"/>
-      <w:pPr>
-        <w:ind w:left="6480" w:hanging="180"/>
-      </w:pPr>
-    </w:lvl>
-  </w:abstractNum>
-  <w:abstractNum w:abstractNumId="7" w15:restartNumberingAfterBreak="0">
-    <w:nsid w:val="35CF0A7E"/>
-    <w:multiLevelType w:val="hybridMultilevel"/>
-    <w:tmpl w:val="D41CCF5C"/>
-    <w:lvl w:ilvl="0" w:tplc="D34A6734">
-      <w:numFmt w:val="bullet"/>
-      <w:lvlText w:val=""/>
-      <w:lvlJc w:val="left"/>
-      <w:pPr>
-        <w:ind w:left="600" w:hanging="360"/>
-      </w:pPr>
-      <w:rPr>
-        <w:rFonts w:ascii="Wingdings" w:eastAsia="Times New Roman" w:hAnsi="Wingdings" w:cs="Courier New" w:hint="default"/>
-      </w:rPr>
-    </w:lvl>
-    <w:lvl w:ilvl="1" w:tplc="04090003" w:tentative="1">
-      <w:start w:val="1"/>
-      <w:numFmt w:val="bullet"/>
-      <w:lvlText w:val="o"/>
-      <w:lvlJc w:val="left"/>
-      <w:pPr>
-        <w:ind w:left="1320" w:hanging="360"/>
-      </w:pPr>
-      <w:rPr>
-        <w:rFonts w:ascii="Courier New" w:hAnsi="Courier New" w:cs="Courier New" w:hint="default"/>
-      </w:rPr>
-    </w:lvl>
-    <w:lvl w:ilvl="2" w:tplc="04090005" w:tentative="1">
-      <w:start w:val="1"/>
-      <w:numFmt w:val="bullet"/>
-      <w:lvlText w:val=""/>
-      <w:lvlJc w:val="left"/>
-      <w:pPr>
-        <w:ind w:left="2040" w:hanging="360"/>
-      </w:pPr>
-      <w:rPr>
-        <w:rFonts w:ascii="Wingdings" w:hAnsi="Wingdings" w:hint="default"/>
-      </w:rPr>
-    </w:lvl>
-    <w:lvl w:ilvl="3" w:tplc="04090001" w:tentative="1">
-      <w:start w:val="1"/>
-      <w:numFmt w:val="bullet"/>
-      <w:lvlText w:val=""/>
-      <w:lvlJc w:val="left"/>
-      <w:pPr>
-        <w:ind w:left="2760" w:hanging="360"/>
-      </w:pPr>
-      <w:rPr>
-        <w:rFonts w:ascii="Symbol" w:hAnsi="Symbol" w:hint="default"/>
-      </w:rPr>
-    </w:lvl>
-    <w:lvl w:ilvl="4" w:tplc="04090003" w:tentative="1">
-      <w:start w:val="1"/>
-      <w:numFmt w:val="bullet"/>
-      <w:lvlText w:val="o"/>
-      <w:lvlJc w:val="left"/>
-      <w:pPr>
-        <w:ind w:left="3480" w:hanging="360"/>
-      </w:pPr>
-      <w:rPr>
-        <w:rFonts w:ascii="Courier New" w:hAnsi="Courier New" w:cs="Courier New" w:hint="default"/>
-      </w:rPr>
-    </w:lvl>
-    <w:lvl w:ilvl="5" w:tplc="04090005" w:tentative="1">
-      <w:start w:val="1"/>
-      <w:numFmt w:val="bullet"/>
-      <w:lvlText w:val=""/>
-      <w:lvlJc w:val="left"/>
-      <w:pPr>
-        <w:ind w:left="4200" w:hanging="360"/>
-      </w:pPr>
-      <w:rPr>
-        <w:rFonts w:ascii="Wingdings" w:hAnsi="Wingdings" w:hint="default"/>
-      </w:rPr>
-    </w:lvl>
-    <w:lvl w:ilvl="6" w:tplc="04090001" w:tentative="1">
-      <w:start w:val="1"/>
-      <w:numFmt w:val="bullet"/>
-      <w:lvlText w:val=""/>
-      <w:lvlJc w:val="left"/>
-      <w:pPr>
-        <w:ind w:left="4920" w:hanging="360"/>
-      </w:pPr>
-      <w:rPr>
-        <w:rFonts w:ascii="Symbol" w:hAnsi="Symbol" w:hint="default"/>
-      </w:rPr>
-    </w:lvl>
-    <w:lvl w:ilvl="7" w:tplc="04090003" w:tentative="1">
-      <w:start w:val="1"/>
-      <w:numFmt w:val="bullet"/>
-      <w:lvlText w:val="o"/>
-      <w:lvlJc w:val="left"/>
-      <w:pPr>
-        <w:ind w:left="5640" w:hanging="360"/>
-      </w:pPr>
-      <w:rPr>
-        <w:rFonts w:ascii="Courier New" w:hAnsi="Courier New" w:cs="Courier New" w:hint="default"/>
-      </w:rPr>
-    </w:lvl>
-    <w:lvl w:ilvl="8" w:tplc="04090005" w:tentative="1">
-      <w:start w:val="1"/>
-      <w:numFmt w:val="bullet"/>
-      <w:lvlText w:val=""/>
-      <w:lvlJc w:val="left"/>
-      <w:pPr>
-        <w:ind w:left="6360" w:hanging="360"/>
-      </w:pPr>
-      <w:rPr>
-        <w:rFonts w:ascii="Wingdings" w:hAnsi="Wingdings" w:hint="default"/>
-      </w:rPr>
-    </w:lvl>
-  </w:abstractNum>
-  <w:abstractNum w:abstractNumId="8" w15:restartNumberingAfterBreak="0">
-    <w:nsid w:val="388921D8"/>
+    <w:nsid w:val="035C0C3B"/>
     <w:multiLevelType w:val="hybridMultilevel"/>
     <w:tmpl w:val="759E95A2"/>
     <w:lvl w:ilvl="0" w:tplc="0409000F">
@@ -33832,7 +34588,908 @@
       </w:pPr>
     </w:lvl>
   </w:abstractNum>
+  <w:abstractNum w:abstractNumId="1" w15:restartNumberingAfterBreak="0">
+    <w:nsid w:val="0A99377A"/>
+    <w:multiLevelType w:val="hybridMultilevel"/>
+    <w:tmpl w:val="EFF29872"/>
+    <w:lvl w:ilvl="0" w:tplc="BE380556">
+      <w:numFmt w:val="bullet"/>
+      <w:lvlText w:val=""/>
+      <w:lvlJc w:val="left"/>
+      <w:pPr>
+        <w:ind w:left="720" w:hanging="360"/>
+      </w:pPr>
+      <w:rPr>
+        <w:rFonts w:ascii="Wingdings" w:eastAsia="Times New Roman" w:hAnsi="Wingdings" w:cs="Courier New" w:hint="default"/>
+      </w:rPr>
+    </w:lvl>
+    <w:lvl w:ilvl="1" w:tplc="04090003" w:tentative="1">
+      <w:start w:val="1"/>
+      <w:numFmt w:val="bullet"/>
+      <w:lvlText w:val="o"/>
+      <w:lvlJc w:val="left"/>
+      <w:pPr>
+        <w:ind w:left="1440" w:hanging="360"/>
+      </w:pPr>
+      <w:rPr>
+        <w:rFonts w:ascii="Courier New" w:hAnsi="Courier New" w:cs="Courier New" w:hint="default"/>
+      </w:rPr>
+    </w:lvl>
+    <w:lvl w:ilvl="2" w:tplc="04090005" w:tentative="1">
+      <w:start w:val="1"/>
+      <w:numFmt w:val="bullet"/>
+      <w:lvlText w:val=""/>
+      <w:lvlJc w:val="left"/>
+      <w:pPr>
+        <w:ind w:left="2160" w:hanging="360"/>
+      </w:pPr>
+      <w:rPr>
+        <w:rFonts w:ascii="Wingdings" w:hAnsi="Wingdings" w:hint="default"/>
+      </w:rPr>
+    </w:lvl>
+    <w:lvl w:ilvl="3" w:tplc="04090001" w:tentative="1">
+      <w:start w:val="1"/>
+      <w:numFmt w:val="bullet"/>
+      <w:lvlText w:val=""/>
+      <w:lvlJc w:val="left"/>
+      <w:pPr>
+        <w:ind w:left="2880" w:hanging="360"/>
+      </w:pPr>
+      <w:rPr>
+        <w:rFonts w:ascii="Symbol" w:hAnsi="Symbol" w:hint="default"/>
+      </w:rPr>
+    </w:lvl>
+    <w:lvl w:ilvl="4" w:tplc="04090003" w:tentative="1">
+      <w:start w:val="1"/>
+      <w:numFmt w:val="bullet"/>
+      <w:lvlText w:val="o"/>
+      <w:lvlJc w:val="left"/>
+      <w:pPr>
+        <w:ind w:left="3600" w:hanging="360"/>
+      </w:pPr>
+      <w:rPr>
+        <w:rFonts w:ascii="Courier New" w:hAnsi="Courier New" w:cs="Courier New" w:hint="default"/>
+      </w:rPr>
+    </w:lvl>
+    <w:lvl w:ilvl="5" w:tplc="04090005" w:tentative="1">
+      <w:start w:val="1"/>
+      <w:numFmt w:val="bullet"/>
+      <w:lvlText w:val=""/>
+      <w:lvlJc w:val="left"/>
+      <w:pPr>
+        <w:ind w:left="4320" w:hanging="360"/>
+      </w:pPr>
+      <w:rPr>
+        <w:rFonts w:ascii="Wingdings" w:hAnsi="Wingdings" w:hint="default"/>
+      </w:rPr>
+    </w:lvl>
+    <w:lvl w:ilvl="6" w:tplc="04090001" w:tentative="1">
+      <w:start w:val="1"/>
+      <w:numFmt w:val="bullet"/>
+      <w:lvlText w:val=""/>
+      <w:lvlJc w:val="left"/>
+      <w:pPr>
+        <w:ind w:left="5040" w:hanging="360"/>
+      </w:pPr>
+      <w:rPr>
+        <w:rFonts w:ascii="Symbol" w:hAnsi="Symbol" w:hint="default"/>
+      </w:rPr>
+    </w:lvl>
+    <w:lvl w:ilvl="7" w:tplc="04090003" w:tentative="1">
+      <w:start w:val="1"/>
+      <w:numFmt w:val="bullet"/>
+      <w:lvlText w:val="o"/>
+      <w:lvlJc w:val="left"/>
+      <w:pPr>
+        <w:ind w:left="5760" w:hanging="360"/>
+      </w:pPr>
+      <w:rPr>
+        <w:rFonts w:ascii="Courier New" w:hAnsi="Courier New" w:cs="Courier New" w:hint="default"/>
+      </w:rPr>
+    </w:lvl>
+    <w:lvl w:ilvl="8" w:tplc="04090005" w:tentative="1">
+      <w:start w:val="1"/>
+      <w:numFmt w:val="bullet"/>
+      <w:lvlText w:val=""/>
+      <w:lvlJc w:val="left"/>
+      <w:pPr>
+        <w:ind w:left="6480" w:hanging="360"/>
+      </w:pPr>
+      <w:rPr>
+        <w:rFonts w:ascii="Wingdings" w:hAnsi="Wingdings" w:hint="default"/>
+      </w:rPr>
+    </w:lvl>
+  </w:abstractNum>
+  <w:abstractNum w:abstractNumId="2" w15:restartNumberingAfterBreak="0">
+    <w:nsid w:val="0B921FF5"/>
+    <w:multiLevelType w:val="hybridMultilevel"/>
+    <w:tmpl w:val="86587198"/>
+    <w:lvl w:ilvl="0" w:tplc="E4EE4456">
+      <w:start w:val="2"/>
+      <w:numFmt w:val="decimal"/>
+      <w:lvlText w:val="%1."/>
+      <w:lvlJc w:val="left"/>
+      <w:pPr>
+        <w:tabs>
+          <w:tab w:val="num" w:pos="720"/>
+        </w:tabs>
+        <w:ind w:left="720" w:hanging="360"/>
+      </w:pPr>
+      <w:rPr>
+        <w:rFonts w:hint="default"/>
+      </w:rPr>
+    </w:lvl>
+    <w:lvl w:ilvl="1" w:tplc="04090019" w:tentative="1">
+      <w:start w:val="1"/>
+      <w:numFmt w:val="lowerLetter"/>
+      <w:lvlText w:val="%2."/>
+      <w:lvlJc w:val="left"/>
+      <w:pPr>
+        <w:ind w:left="1440" w:hanging="360"/>
+      </w:pPr>
+    </w:lvl>
+    <w:lvl w:ilvl="2" w:tplc="0409001B" w:tentative="1">
+      <w:start w:val="1"/>
+      <w:numFmt w:val="lowerRoman"/>
+      <w:lvlText w:val="%3."/>
+      <w:lvlJc w:val="right"/>
+      <w:pPr>
+        <w:ind w:left="2160" w:hanging="180"/>
+      </w:pPr>
+    </w:lvl>
+    <w:lvl w:ilvl="3" w:tplc="0409000F" w:tentative="1">
+      <w:start w:val="1"/>
+      <w:numFmt w:val="decimal"/>
+      <w:lvlText w:val="%4."/>
+      <w:lvlJc w:val="left"/>
+      <w:pPr>
+        <w:ind w:left="2880" w:hanging="360"/>
+      </w:pPr>
+    </w:lvl>
+    <w:lvl w:ilvl="4" w:tplc="04090019" w:tentative="1">
+      <w:start w:val="1"/>
+      <w:numFmt w:val="lowerLetter"/>
+      <w:lvlText w:val="%5."/>
+      <w:lvlJc w:val="left"/>
+      <w:pPr>
+        <w:ind w:left="3600" w:hanging="360"/>
+      </w:pPr>
+    </w:lvl>
+    <w:lvl w:ilvl="5" w:tplc="0409001B" w:tentative="1">
+      <w:start w:val="1"/>
+      <w:numFmt w:val="lowerRoman"/>
+      <w:lvlText w:val="%6."/>
+      <w:lvlJc w:val="right"/>
+      <w:pPr>
+        <w:ind w:left="4320" w:hanging="180"/>
+      </w:pPr>
+    </w:lvl>
+    <w:lvl w:ilvl="6" w:tplc="0409000F" w:tentative="1">
+      <w:start w:val="1"/>
+      <w:numFmt w:val="decimal"/>
+      <w:lvlText w:val="%7."/>
+      <w:lvlJc w:val="left"/>
+      <w:pPr>
+        <w:ind w:left="5040" w:hanging="360"/>
+      </w:pPr>
+    </w:lvl>
+    <w:lvl w:ilvl="7" w:tplc="04090019" w:tentative="1">
+      <w:start w:val="1"/>
+      <w:numFmt w:val="lowerLetter"/>
+      <w:lvlText w:val="%8."/>
+      <w:lvlJc w:val="left"/>
+      <w:pPr>
+        <w:ind w:left="5760" w:hanging="360"/>
+      </w:pPr>
+    </w:lvl>
+    <w:lvl w:ilvl="8" w:tplc="0409001B" w:tentative="1">
+      <w:start w:val="1"/>
+      <w:numFmt w:val="lowerRoman"/>
+      <w:lvlText w:val="%9."/>
+      <w:lvlJc w:val="right"/>
+      <w:pPr>
+        <w:ind w:left="6480" w:hanging="180"/>
+      </w:pPr>
+    </w:lvl>
+  </w:abstractNum>
+  <w:abstractNum w:abstractNumId="3" w15:restartNumberingAfterBreak="0">
+    <w:nsid w:val="0D007AE3"/>
+    <w:multiLevelType w:val="hybridMultilevel"/>
+    <w:tmpl w:val="81528A3E"/>
+    <w:lvl w:ilvl="0" w:tplc="E4EE4456">
+      <w:start w:val="1"/>
+      <w:numFmt w:val="decimal"/>
+      <w:lvlText w:val="%1."/>
+      <w:lvlJc w:val="left"/>
+      <w:pPr>
+        <w:ind w:left="720" w:hanging="360"/>
+      </w:pPr>
+      <w:rPr>
+        <w:rFonts w:hint="default"/>
+      </w:rPr>
+    </w:lvl>
+    <w:lvl w:ilvl="1" w:tplc="04090019" w:tentative="1">
+      <w:start w:val="1"/>
+      <w:numFmt w:val="lowerLetter"/>
+      <w:lvlText w:val="%2."/>
+      <w:lvlJc w:val="left"/>
+      <w:pPr>
+        <w:ind w:left="1440" w:hanging="360"/>
+      </w:pPr>
+    </w:lvl>
+    <w:lvl w:ilvl="2" w:tplc="0409001B" w:tentative="1">
+      <w:start w:val="1"/>
+      <w:numFmt w:val="lowerRoman"/>
+      <w:lvlText w:val="%3."/>
+      <w:lvlJc w:val="right"/>
+      <w:pPr>
+        <w:ind w:left="2160" w:hanging="180"/>
+      </w:pPr>
+    </w:lvl>
+    <w:lvl w:ilvl="3" w:tplc="0409000F" w:tentative="1">
+      <w:start w:val="1"/>
+      <w:numFmt w:val="decimal"/>
+      <w:lvlText w:val="%4."/>
+      <w:lvlJc w:val="left"/>
+      <w:pPr>
+        <w:ind w:left="2880" w:hanging="360"/>
+      </w:pPr>
+    </w:lvl>
+    <w:lvl w:ilvl="4" w:tplc="04090019" w:tentative="1">
+      <w:start w:val="1"/>
+      <w:numFmt w:val="lowerLetter"/>
+      <w:lvlText w:val="%5."/>
+      <w:lvlJc w:val="left"/>
+      <w:pPr>
+        <w:ind w:left="3600" w:hanging="360"/>
+      </w:pPr>
+    </w:lvl>
+    <w:lvl w:ilvl="5" w:tplc="0409001B" w:tentative="1">
+      <w:start w:val="1"/>
+      <w:numFmt w:val="lowerRoman"/>
+      <w:lvlText w:val="%6."/>
+      <w:lvlJc w:val="right"/>
+      <w:pPr>
+        <w:ind w:left="4320" w:hanging="180"/>
+      </w:pPr>
+    </w:lvl>
+    <w:lvl w:ilvl="6" w:tplc="0409000F" w:tentative="1">
+      <w:start w:val="1"/>
+      <w:numFmt w:val="decimal"/>
+      <w:lvlText w:val="%7."/>
+      <w:lvlJc w:val="left"/>
+      <w:pPr>
+        <w:ind w:left="5040" w:hanging="360"/>
+      </w:pPr>
+    </w:lvl>
+    <w:lvl w:ilvl="7" w:tplc="04090019" w:tentative="1">
+      <w:start w:val="1"/>
+      <w:numFmt w:val="lowerLetter"/>
+      <w:lvlText w:val="%8."/>
+      <w:lvlJc w:val="left"/>
+      <w:pPr>
+        <w:ind w:left="5760" w:hanging="360"/>
+      </w:pPr>
+    </w:lvl>
+    <w:lvl w:ilvl="8" w:tplc="0409001B" w:tentative="1">
+      <w:start w:val="1"/>
+      <w:numFmt w:val="lowerRoman"/>
+      <w:lvlText w:val="%9."/>
+      <w:lvlJc w:val="right"/>
+      <w:pPr>
+        <w:ind w:left="6480" w:hanging="180"/>
+      </w:pPr>
+    </w:lvl>
+  </w:abstractNum>
+  <w:abstractNum w:abstractNumId="4" w15:restartNumberingAfterBreak="0">
+    <w:nsid w:val="136F4D85"/>
+    <w:multiLevelType w:val="hybridMultilevel"/>
+    <w:tmpl w:val="81528A3E"/>
+    <w:lvl w:ilvl="0" w:tplc="E4EE4456">
+      <w:start w:val="1"/>
+      <w:numFmt w:val="decimal"/>
+      <w:lvlText w:val="%1."/>
+      <w:lvlJc w:val="left"/>
+      <w:pPr>
+        <w:ind w:left="720" w:hanging="360"/>
+      </w:pPr>
+      <w:rPr>
+        <w:rFonts w:hint="default"/>
+      </w:rPr>
+    </w:lvl>
+    <w:lvl w:ilvl="1" w:tplc="04090019" w:tentative="1">
+      <w:start w:val="1"/>
+      <w:numFmt w:val="lowerLetter"/>
+      <w:lvlText w:val="%2."/>
+      <w:lvlJc w:val="left"/>
+      <w:pPr>
+        <w:ind w:left="1440" w:hanging="360"/>
+      </w:pPr>
+    </w:lvl>
+    <w:lvl w:ilvl="2" w:tplc="0409001B" w:tentative="1">
+      <w:start w:val="1"/>
+      <w:numFmt w:val="lowerRoman"/>
+      <w:lvlText w:val="%3."/>
+      <w:lvlJc w:val="right"/>
+      <w:pPr>
+        <w:ind w:left="2160" w:hanging="180"/>
+      </w:pPr>
+    </w:lvl>
+    <w:lvl w:ilvl="3" w:tplc="0409000F" w:tentative="1">
+      <w:start w:val="1"/>
+      <w:numFmt w:val="decimal"/>
+      <w:lvlText w:val="%4."/>
+      <w:lvlJc w:val="left"/>
+      <w:pPr>
+        <w:ind w:left="2880" w:hanging="360"/>
+      </w:pPr>
+    </w:lvl>
+    <w:lvl w:ilvl="4" w:tplc="04090019" w:tentative="1">
+      <w:start w:val="1"/>
+      <w:numFmt w:val="lowerLetter"/>
+      <w:lvlText w:val="%5."/>
+      <w:lvlJc w:val="left"/>
+      <w:pPr>
+        <w:ind w:left="3600" w:hanging="360"/>
+      </w:pPr>
+    </w:lvl>
+    <w:lvl w:ilvl="5" w:tplc="0409001B" w:tentative="1">
+      <w:start w:val="1"/>
+      <w:numFmt w:val="lowerRoman"/>
+      <w:lvlText w:val="%6."/>
+      <w:lvlJc w:val="right"/>
+      <w:pPr>
+        <w:ind w:left="4320" w:hanging="180"/>
+      </w:pPr>
+    </w:lvl>
+    <w:lvl w:ilvl="6" w:tplc="0409000F" w:tentative="1">
+      <w:start w:val="1"/>
+      <w:numFmt w:val="decimal"/>
+      <w:lvlText w:val="%7."/>
+      <w:lvlJc w:val="left"/>
+      <w:pPr>
+        <w:ind w:left="5040" w:hanging="360"/>
+      </w:pPr>
+    </w:lvl>
+    <w:lvl w:ilvl="7" w:tplc="04090019" w:tentative="1">
+      <w:start w:val="1"/>
+      <w:numFmt w:val="lowerLetter"/>
+      <w:lvlText w:val="%8."/>
+      <w:lvlJc w:val="left"/>
+      <w:pPr>
+        <w:ind w:left="5760" w:hanging="360"/>
+      </w:pPr>
+    </w:lvl>
+    <w:lvl w:ilvl="8" w:tplc="0409001B" w:tentative="1">
+      <w:start w:val="1"/>
+      <w:numFmt w:val="lowerRoman"/>
+      <w:lvlText w:val="%9."/>
+      <w:lvlJc w:val="right"/>
+      <w:pPr>
+        <w:ind w:left="6480" w:hanging="180"/>
+      </w:pPr>
+    </w:lvl>
+  </w:abstractNum>
+  <w:abstractNum w:abstractNumId="5" w15:restartNumberingAfterBreak="0">
+    <w:nsid w:val="16D22189"/>
+    <w:multiLevelType w:val="hybridMultilevel"/>
+    <w:tmpl w:val="1170495A"/>
+    <w:lvl w:ilvl="0" w:tplc="E4EE4456">
+      <w:start w:val="1"/>
+      <w:numFmt w:val="decimal"/>
+      <w:lvlText w:val="%1."/>
+      <w:lvlJc w:val="left"/>
+      <w:pPr>
+        <w:ind w:left="720" w:hanging="360"/>
+      </w:pPr>
+      <w:rPr>
+        <w:rFonts w:hint="default"/>
+      </w:rPr>
+    </w:lvl>
+    <w:lvl w:ilvl="1" w:tplc="04090019" w:tentative="1">
+      <w:start w:val="1"/>
+      <w:numFmt w:val="lowerLetter"/>
+      <w:lvlText w:val="%2."/>
+      <w:lvlJc w:val="left"/>
+      <w:pPr>
+        <w:ind w:left="1440" w:hanging="360"/>
+      </w:pPr>
+    </w:lvl>
+    <w:lvl w:ilvl="2" w:tplc="0409001B" w:tentative="1">
+      <w:start w:val="1"/>
+      <w:numFmt w:val="lowerRoman"/>
+      <w:lvlText w:val="%3."/>
+      <w:lvlJc w:val="right"/>
+      <w:pPr>
+        <w:ind w:left="2160" w:hanging="180"/>
+      </w:pPr>
+    </w:lvl>
+    <w:lvl w:ilvl="3" w:tplc="0409000F" w:tentative="1">
+      <w:start w:val="1"/>
+      <w:numFmt w:val="decimal"/>
+      <w:lvlText w:val="%4."/>
+      <w:lvlJc w:val="left"/>
+      <w:pPr>
+        <w:ind w:left="2880" w:hanging="360"/>
+      </w:pPr>
+    </w:lvl>
+    <w:lvl w:ilvl="4" w:tplc="04090019" w:tentative="1">
+      <w:start w:val="1"/>
+      <w:numFmt w:val="lowerLetter"/>
+      <w:lvlText w:val="%5."/>
+      <w:lvlJc w:val="left"/>
+      <w:pPr>
+        <w:ind w:left="3600" w:hanging="360"/>
+      </w:pPr>
+    </w:lvl>
+    <w:lvl w:ilvl="5" w:tplc="0409001B" w:tentative="1">
+      <w:start w:val="1"/>
+      <w:numFmt w:val="lowerRoman"/>
+      <w:lvlText w:val="%6."/>
+      <w:lvlJc w:val="right"/>
+      <w:pPr>
+        <w:ind w:left="4320" w:hanging="180"/>
+      </w:pPr>
+    </w:lvl>
+    <w:lvl w:ilvl="6" w:tplc="0409000F" w:tentative="1">
+      <w:start w:val="1"/>
+      <w:numFmt w:val="decimal"/>
+      <w:lvlText w:val="%7."/>
+      <w:lvlJc w:val="left"/>
+      <w:pPr>
+        <w:ind w:left="5040" w:hanging="360"/>
+      </w:pPr>
+    </w:lvl>
+    <w:lvl w:ilvl="7" w:tplc="04090019" w:tentative="1">
+      <w:start w:val="1"/>
+      <w:numFmt w:val="lowerLetter"/>
+      <w:lvlText w:val="%8."/>
+      <w:lvlJc w:val="left"/>
+      <w:pPr>
+        <w:ind w:left="5760" w:hanging="360"/>
+      </w:pPr>
+    </w:lvl>
+    <w:lvl w:ilvl="8" w:tplc="0409001B" w:tentative="1">
+      <w:start w:val="1"/>
+      <w:numFmt w:val="lowerRoman"/>
+      <w:lvlText w:val="%9."/>
+      <w:lvlJc w:val="right"/>
+      <w:pPr>
+        <w:ind w:left="6480" w:hanging="180"/>
+      </w:pPr>
+    </w:lvl>
+  </w:abstractNum>
+  <w:abstractNum w:abstractNumId="6" w15:restartNumberingAfterBreak="0">
+    <w:nsid w:val="1FA35B1E"/>
+    <w:multiLevelType w:val="hybridMultilevel"/>
+    <w:tmpl w:val="3B488D06"/>
+    <w:lvl w:ilvl="0" w:tplc="81BA2B02">
+      <w:start w:val="103"/>
+      <w:numFmt w:val="bullet"/>
+      <w:lvlText w:val=""/>
+      <w:lvlJc w:val="left"/>
+      <w:pPr>
+        <w:ind w:left="720" w:hanging="360"/>
+      </w:pPr>
+      <w:rPr>
+        <w:rFonts w:ascii="Wingdings" w:eastAsia="Times New Roman" w:hAnsi="Wingdings" w:cs="Courier New" w:hint="default"/>
+      </w:rPr>
+    </w:lvl>
+    <w:lvl w:ilvl="1" w:tplc="04090003" w:tentative="1">
+      <w:start w:val="1"/>
+      <w:numFmt w:val="bullet"/>
+      <w:lvlText w:val="o"/>
+      <w:lvlJc w:val="left"/>
+      <w:pPr>
+        <w:ind w:left="1440" w:hanging="360"/>
+      </w:pPr>
+      <w:rPr>
+        <w:rFonts w:ascii="Courier New" w:hAnsi="Courier New" w:cs="Courier New" w:hint="default"/>
+      </w:rPr>
+    </w:lvl>
+    <w:lvl w:ilvl="2" w:tplc="04090005" w:tentative="1">
+      <w:start w:val="1"/>
+      <w:numFmt w:val="bullet"/>
+      <w:lvlText w:val=""/>
+      <w:lvlJc w:val="left"/>
+      <w:pPr>
+        <w:ind w:left="2160" w:hanging="360"/>
+      </w:pPr>
+      <w:rPr>
+        <w:rFonts w:ascii="Wingdings" w:hAnsi="Wingdings" w:hint="default"/>
+      </w:rPr>
+    </w:lvl>
+    <w:lvl w:ilvl="3" w:tplc="04090001" w:tentative="1">
+      <w:start w:val="1"/>
+      <w:numFmt w:val="bullet"/>
+      <w:lvlText w:val=""/>
+      <w:lvlJc w:val="left"/>
+      <w:pPr>
+        <w:ind w:left="2880" w:hanging="360"/>
+      </w:pPr>
+      <w:rPr>
+        <w:rFonts w:ascii="Symbol" w:hAnsi="Symbol" w:hint="default"/>
+      </w:rPr>
+    </w:lvl>
+    <w:lvl w:ilvl="4" w:tplc="04090003" w:tentative="1">
+      <w:start w:val="1"/>
+      <w:numFmt w:val="bullet"/>
+      <w:lvlText w:val="o"/>
+      <w:lvlJc w:val="left"/>
+      <w:pPr>
+        <w:ind w:left="3600" w:hanging="360"/>
+      </w:pPr>
+      <w:rPr>
+        <w:rFonts w:ascii="Courier New" w:hAnsi="Courier New" w:cs="Courier New" w:hint="default"/>
+      </w:rPr>
+    </w:lvl>
+    <w:lvl w:ilvl="5" w:tplc="04090005" w:tentative="1">
+      <w:start w:val="1"/>
+      <w:numFmt w:val="bullet"/>
+      <w:lvlText w:val=""/>
+      <w:lvlJc w:val="left"/>
+      <w:pPr>
+        <w:ind w:left="4320" w:hanging="360"/>
+      </w:pPr>
+      <w:rPr>
+        <w:rFonts w:ascii="Wingdings" w:hAnsi="Wingdings" w:hint="default"/>
+      </w:rPr>
+    </w:lvl>
+    <w:lvl w:ilvl="6" w:tplc="04090001" w:tentative="1">
+      <w:start w:val="1"/>
+      <w:numFmt w:val="bullet"/>
+      <w:lvlText w:val=""/>
+      <w:lvlJc w:val="left"/>
+      <w:pPr>
+        <w:ind w:left="5040" w:hanging="360"/>
+      </w:pPr>
+      <w:rPr>
+        <w:rFonts w:ascii="Symbol" w:hAnsi="Symbol" w:hint="default"/>
+      </w:rPr>
+    </w:lvl>
+    <w:lvl w:ilvl="7" w:tplc="04090003" w:tentative="1">
+      <w:start w:val="1"/>
+      <w:numFmt w:val="bullet"/>
+      <w:lvlText w:val="o"/>
+      <w:lvlJc w:val="left"/>
+      <w:pPr>
+        <w:ind w:left="5760" w:hanging="360"/>
+      </w:pPr>
+      <w:rPr>
+        <w:rFonts w:ascii="Courier New" w:hAnsi="Courier New" w:cs="Courier New" w:hint="default"/>
+      </w:rPr>
+    </w:lvl>
+    <w:lvl w:ilvl="8" w:tplc="04090005" w:tentative="1">
+      <w:start w:val="1"/>
+      <w:numFmt w:val="bullet"/>
+      <w:lvlText w:val=""/>
+      <w:lvlJc w:val="left"/>
+      <w:pPr>
+        <w:ind w:left="6480" w:hanging="360"/>
+      </w:pPr>
+      <w:rPr>
+        <w:rFonts w:ascii="Wingdings" w:hAnsi="Wingdings" w:hint="default"/>
+      </w:rPr>
+    </w:lvl>
+  </w:abstractNum>
+  <w:abstractNum w:abstractNumId="7" w15:restartNumberingAfterBreak="0">
+    <w:nsid w:val="2F2B4803"/>
+    <w:multiLevelType w:val="hybridMultilevel"/>
+    <w:tmpl w:val="1170495A"/>
+    <w:lvl w:ilvl="0" w:tplc="E4EE4456">
+      <w:start w:val="1"/>
+      <w:numFmt w:val="decimal"/>
+      <w:lvlText w:val="%1."/>
+      <w:lvlJc w:val="left"/>
+      <w:pPr>
+        <w:ind w:left="720" w:hanging="360"/>
+      </w:pPr>
+      <w:rPr>
+        <w:rFonts w:hint="default"/>
+      </w:rPr>
+    </w:lvl>
+    <w:lvl w:ilvl="1" w:tplc="04090019" w:tentative="1">
+      <w:start w:val="1"/>
+      <w:numFmt w:val="lowerLetter"/>
+      <w:lvlText w:val="%2."/>
+      <w:lvlJc w:val="left"/>
+      <w:pPr>
+        <w:ind w:left="1440" w:hanging="360"/>
+      </w:pPr>
+    </w:lvl>
+    <w:lvl w:ilvl="2" w:tplc="0409001B" w:tentative="1">
+      <w:start w:val="1"/>
+      <w:numFmt w:val="lowerRoman"/>
+      <w:lvlText w:val="%3."/>
+      <w:lvlJc w:val="right"/>
+      <w:pPr>
+        <w:ind w:left="2160" w:hanging="180"/>
+      </w:pPr>
+    </w:lvl>
+    <w:lvl w:ilvl="3" w:tplc="0409000F" w:tentative="1">
+      <w:start w:val="1"/>
+      <w:numFmt w:val="decimal"/>
+      <w:lvlText w:val="%4."/>
+      <w:lvlJc w:val="left"/>
+      <w:pPr>
+        <w:ind w:left="2880" w:hanging="360"/>
+      </w:pPr>
+    </w:lvl>
+    <w:lvl w:ilvl="4" w:tplc="04090019" w:tentative="1">
+      <w:start w:val="1"/>
+      <w:numFmt w:val="lowerLetter"/>
+      <w:lvlText w:val="%5."/>
+      <w:lvlJc w:val="left"/>
+      <w:pPr>
+        <w:ind w:left="3600" w:hanging="360"/>
+      </w:pPr>
+    </w:lvl>
+    <w:lvl w:ilvl="5" w:tplc="0409001B" w:tentative="1">
+      <w:start w:val="1"/>
+      <w:numFmt w:val="lowerRoman"/>
+      <w:lvlText w:val="%6."/>
+      <w:lvlJc w:val="right"/>
+      <w:pPr>
+        <w:ind w:left="4320" w:hanging="180"/>
+      </w:pPr>
+    </w:lvl>
+    <w:lvl w:ilvl="6" w:tplc="0409000F" w:tentative="1">
+      <w:start w:val="1"/>
+      <w:numFmt w:val="decimal"/>
+      <w:lvlText w:val="%7."/>
+      <w:lvlJc w:val="left"/>
+      <w:pPr>
+        <w:ind w:left="5040" w:hanging="360"/>
+      </w:pPr>
+    </w:lvl>
+    <w:lvl w:ilvl="7" w:tplc="04090019" w:tentative="1">
+      <w:start w:val="1"/>
+      <w:numFmt w:val="lowerLetter"/>
+      <w:lvlText w:val="%8."/>
+      <w:lvlJc w:val="left"/>
+      <w:pPr>
+        <w:ind w:left="5760" w:hanging="360"/>
+      </w:pPr>
+    </w:lvl>
+    <w:lvl w:ilvl="8" w:tplc="0409001B" w:tentative="1">
+      <w:start w:val="1"/>
+      <w:numFmt w:val="lowerRoman"/>
+      <w:lvlText w:val="%9."/>
+      <w:lvlJc w:val="right"/>
+      <w:pPr>
+        <w:ind w:left="6480" w:hanging="180"/>
+      </w:pPr>
+    </w:lvl>
+  </w:abstractNum>
+  <w:abstractNum w:abstractNumId="8" w15:restartNumberingAfterBreak="0">
+    <w:nsid w:val="35CF0A7E"/>
+    <w:multiLevelType w:val="hybridMultilevel"/>
+    <w:tmpl w:val="D41CCF5C"/>
+    <w:lvl w:ilvl="0" w:tplc="D34A6734">
+      <w:numFmt w:val="bullet"/>
+      <w:lvlText w:val=""/>
+      <w:lvlJc w:val="left"/>
+      <w:pPr>
+        <w:ind w:left="600" w:hanging="360"/>
+      </w:pPr>
+      <w:rPr>
+        <w:rFonts w:ascii="Wingdings" w:eastAsia="Times New Roman" w:hAnsi="Wingdings" w:cs="Courier New" w:hint="default"/>
+      </w:rPr>
+    </w:lvl>
+    <w:lvl w:ilvl="1" w:tplc="04090003" w:tentative="1">
+      <w:start w:val="1"/>
+      <w:numFmt w:val="bullet"/>
+      <w:lvlText w:val="o"/>
+      <w:lvlJc w:val="left"/>
+      <w:pPr>
+        <w:ind w:left="1320" w:hanging="360"/>
+      </w:pPr>
+      <w:rPr>
+        <w:rFonts w:ascii="Courier New" w:hAnsi="Courier New" w:cs="Courier New" w:hint="default"/>
+      </w:rPr>
+    </w:lvl>
+    <w:lvl w:ilvl="2" w:tplc="04090005" w:tentative="1">
+      <w:start w:val="1"/>
+      <w:numFmt w:val="bullet"/>
+      <w:lvlText w:val=""/>
+      <w:lvlJc w:val="left"/>
+      <w:pPr>
+        <w:ind w:left="2040" w:hanging="360"/>
+      </w:pPr>
+      <w:rPr>
+        <w:rFonts w:ascii="Wingdings" w:hAnsi="Wingdings" w:hint="default"/>
+      </w:rPr>
+    </w:lvl>
+    <w:lvl w:ilvl="3" w:tplc="04090001" w:tentative="1">
+      <w:start w:val="1"/>
+      <w:numFmt w:val="bullet"/>
+      <w:lvlText w:val=""/>
+      <w:lvlJc w:val="left"/>
+      <w:pPr>
+        <w:ind w:left="2760" w:hanging="360"/>
+      </w:pPr>
+      <w:rPr>
+        <w:rFonts w:ascii="Symbol" w:hAnsi="Symbol" w:hint="default"/>
+      </w:rPr>
+    </w:lvl>
+    <w:lvl w:ilvl="4" w:tplc="04090003" w:tentative="1">
+      <w:start w:val="1"/>
+      <w:numFmt w:val="bullet"/>
+      <w:lvlText w:val="o"/>
+      <w:lvlJc w:val="left"/>
+      <w:pPr>
+        <w:ind w:left="3480" w:hanging="360"/>
+      </w:pPr>
+      <w:rPr>
+        <w:rFonts w:ascii="Courier New" w:hAnsi="Courier New" w:cs="Courier New" w:hint="default"/>
+      </w:rPr>
+    </w:lvl>
+    <w:lvl w:ilvl="5" w:tplc="04090005" w:tentative="1">
+      <w:start w:val="1"/>
+      <w:numFmt w:val="bullet"/>
+      <w:lvlText w:val=""/>
+      <w:lvlJc w:val="left"/>
+      <w:pPr>
+        <w:ind w:left="4200" w:hanging="360"/>
+      </w:pPr>
+      <w:rPr>
+        <w:rFonts w:ascii="Wingdings" w:hAnsi="Wingdings" w:hint="default"/>
+      </w:rPr>
+    </w:lvl>
+    <w:lvl w:ilvl="6" w:tplc="04090001" w:tentative="1">
+      <w:start w:val="1"/>
+      <w:numFmt w:val="bullet"/>
+      <w:lvlText w:val=""/>
+      <w:lvlJc w:val="left"/>
+      <w:pPr>
+        <w:ind w:left="4920" w:hanging="360"/>
+      </w:pPr>
+      <w:rPr>
+        <w:rFonts w:ascii="Symbol" w:hAnsi="Symbol" w:hint="default"/>
+      </w:rPr>
+    </w:lvl>
+    <w:lvl w:ilvl="7" w:tplc="04090003" w:tentative="1">
+      <w:start w:val="1"/>
+      <w:numFmt w:val="bullet"/>
+      <w:lvlText w:val="o"/>
+      <w:lvlJc w:val="left"/>
+      <w:pPr>
+        <w:ind w:left="5640" w:hanging="360"/>
+      </w:pPr>
+      <w:rPr>
+        <w:rFonts w:ascii="Courier New" w:hAnsi="Courier New" w:cs="Courier New" w:hint="default"/>
+      </w:rPr>
+    </w:lvl>
+    <w:lvl w:ilvl="8" w:tplc="04090005" w:tentative="1">
+      <w:start w:val="1"/>
+      <w:numFmt w:val="bullet"/>
+      <w:lvlText w:val=""/>
+      <w:lvlJc w:val="left"/>
+      <w:pPr>
+        <w:ind w:left="6360" w:hanging="360"/>
+      </w:pPr>
+      <w:rPr>
+        <w:rFonts w:ascii="Wingdings" w:hAnsi="Wingdings" w:hint="default"/>
+      </w:rPr>
+    </w:lvl>
+  </w:abstractNum>
   <w:abstractNum w:abstractNumId="9" w15:restartNumberingAfterBreak="0">
+    <w:nsid w:val="388921D8"/>
+    <w:multiLevelType w:val="hybridMultilevel"/>
+    <w:tmpl w:val="A92EDB58"/>
+    <w:lvl w:ilvl="0" w:tplc="0409000F">
+      <w:start w:val="1"/>
+      <w:numFmt w:val="decimal"/>
+      <w:lvlText w:val="%1."/>
+      <w:lvlJc w:val="left"/>
+      <w:pPr>
+        <w:tabs>
+          <w:tab w:val="num" w:pos="720"/>
+        </w:tabs>
+        <w:ind w:left="720" w:hanging="360"/>
+      </w:pPr>
+    </w:lvl>
+    <w:lvl w:ilvl="1" w:tplc="4056895E">
+      <w:start w:val="1"/>
+      <w:numFmt w:val="decimal"/>
+      <w:lvlText w:val="%2."/>
+      <w:lvlJc w:val="left"/>
+      <w:pPr>
+        <w:tabs>
+          <w:tab w:val="num" w:pos="1440"/>
+        </w:tabs>
+        <w:ind w:left="1440" w:hanging="360"/>
+      </w:pPr>
+      <w:rPr>
+        <w:rFonts w:hint="default"/>
+      </w:rPr>
+    </w:lvl>
+    <w:lvl w:ilvl="2" w:tplc="0409001B" w:tentative="1">
+      <w:start w:val="1"/>
+      <w:numFmt w:val="lowerRoman"/>
+      <w:lvlText w:val="%3."/>
+      <w:lvlJc w:val="right"/>
+      <w:pPr>
+        <w:tabs>
+          <w:tab w:val="num" w:pos="2160"/>
+        </w:tabs>
+        <w:ind w:left="2160" w:hanging="180"/>
+      </w:pPr>
+    </w:lvl>
+    <w:lvl w:ilvl="3" w:tplc="0409000F" w:tentative="1">
+      <w:start w:val="1"/>
+      <w:numFmt w:val="decimal"/>
+      <w:lvlText w:val="%4."/>
+      <w:lvlJc w:val="left"/>
+      <w:pPr>
+        <w:tabs>
+          <w:tab w:val="num" w:pos="2880"/>
+        </w:tabs>
+        <w:ind w:left="2880" w:hanging="360"/>
+      </w:pPr>
+    </w:lvl>
+    <w:lvl w:ilvl="4" w:tplc="04090019" w:tentative="1">
+      <w:start w:val="1"/>
+      <w:numFmt w:val="lowerLetter"/>
+      <w:lvlText w:val="%5."/>
+      <w:lvlJc w:val="left"/>
+      <w:pPr>
+        <w:tabs>
+          <w:tab w:val="num" w:pos="3600"/>
+        </w:tabs>
+        <w:ind w:left="3600" w:hanging="360"/>
+      </w:pPr>
+    </w:lvl>
+    <w:lvl w:ilvl="5" w:tplc="0409001B" w:tentative="1">
+      <w:start w:val="1"/>
+      <w:numFmt w:val="lowerRoman"/>
+      <w:lvlText w:val="%6."/>
+      <w:lvlJc w:val="right"/>
+      <w:pPr>
+        <w:tabs>
+          <w:tab w:val="num" w:pos="4320"/>
+        </w:tabs>
+        <w:ind w:left="4320" w:hanging="180"/>
+      </w:pPr>
+    </w:lvl>
+    <w:lvl w:ilvl="6" w:tplc="0409000F" w:tentative="1">
+      <w:start w:val="1"/>
+      <w:numFmt w:val="decimal"/>
+      <w:lvlText w:val="%7."/>
+      <w:lvlJc w:val="left"/>
+      <w:pPr>
+        <w:tabs>
+          <w:tab w:val="num" w:pos="5040"/>
+        </w:tabs>
+        <w:ind w:left="5040" w:hanging="360"/>
+      </w:pPr>
+    </w:lvl>
+    <w:lvl w:ilvl="7" w:tplc="04090019" w:tentative="1">
+      <w:start w:val="1"/>
+      <w:numFmt w:val="lowerLetter"/>
+      <w:lvlText w:val="%8."/>
+      <w:lvlJc w:val="left"/>
+      <w:pPr>
+        <w:tabs>
+          <w:tab w:val="num" w:pos="5760"/>
+        </w:tabs>
+        <w:ind w:left="5760" w:hanging="360"/>
+      </w:pPr>
+    </w:lvl>
+    <w:lvl w:ilvl="8" w:tplc="0409001B" w:tentative="1">
+      <w:start w:val="1"/>
+      <w:numFmt w:val="lowerRoman"/>
+      <w:lvlText w:val="%9."/>
+      <w:lvlJc w:val="right"/>
+      <w:pPr>
+        <w:tabs>
+          <w:tab w:val="num" w:pos="6480"/>
+        </w:tabs>
+        <w:ind w:left="6480" w:hanging="180"/>
+      </w:pPr>
+    </w:lvl>
+  </w:abstractNum>
+  <w:abstractNum w:abstractNumId="10" w15:restartNumberingAfterBreak="0">
     <w:nsid w:val="3FE21323"/>
     <w:multiLevelType w:val="hybridMultilevel"/>
     <w:tmpl w:val="82EE6064"/>
@@ -33948,7 +35605,7 @@
       </w:pPr>
     </w:lvl>
   </w:abstractNum>
-  <w:abstractNum w:abstractNumId="10" w15:restartNumberingAfterBreak="0">
+  <w:abstractNum w:abstractNumId="11" w15:restartNumberingAfterBreak="0">
     <w:nsid w:val="4BE55504"/>
     <w:multiLevelType w:val="hybridMultilevel"/>
     <w:tmpl w:val="90B6FEF0"/>
@@ -34064,7 +35721,7 @@
       </w:pPr>
     </w:lvl>
   </w:abstractNum>
-  <w:abstractNum w:abstractNumId="11" w15:restartNumberingAfterBreak="0">
+  <w:abstractNum w:abstractNumId="12" w15:restartNumberingAfterBreak="0">
     <w:nsid w:val="4C9B20E6"/>
     <w:multiLevelType w:val="hybridMultilevel"/>
     <w:tmpl w:val="126AE5BC"/>
@@ -34176,7 +35833,7 @@
       </w:rPr>
     </w:lvl>
   </w:abstractNum>
-  <w:abstractNum w:abstractNumId="12" w15:restartNumberingAfterBreak="0">
+  <w:abstractNum w:abstractNumId="13" w15:restartNumberingAfterBreak="0">
     <w:nsid w:val="624A7C07"/>
     <w:multiLevelType w:val="hybridMultilevel"/>
     <w:tmpl w:val="9232ED26"/>
@@ -34292,7 +35949,7 @@
       </w:pPr>
     </w:lvl>
   </w:abstractNum>
-  <w:abstractNum w:abstractNumId="13" w15:restartNumberingAfterBreak="0">
+  <w:abstractNum w:abstractNumId="14" w15:restartNumberingAfterBreak="0">
     <w:nsid w:val="77DD228F"/>
     <w:multiLevelType w:val="hybridMultilevel"/>
     <w:tmpl w:val="90B6FEF0"/>
@@ -34408,7 +36065,7 @@
       </w:pPr>
     </w:lvl>
   </w:abstractNum>
-  <w:abstractNum w:abstractNumId="14" w15:restartNumberingAfterBreak="0">
+  <w:abstractNum w:abstractNumId="15" w15:restartNumberingAfterBreak="0">
     <w:nsid w:val="7B59624A"/>
     <w:multiLevelType w:val="hybridMultilevel"/>
     <w:tmpl w:val="0898310A"/>
@@ -34498,49 +36155,52 @@
     </w:lvl>
   </w:abstractNum>
   <w:num w:numId="1">
+    <w:abstractNumId w:val="12"/>
+  </w:num>
+  <w:num w:numId="2">
+    <w:abstractNumId w:val="9"/>
+  </w:num>
+  <w:num w:numId="3">
+    <w:abstractNumId w:val="13"/>
+  </w:num>
+  <w:num w:numId="4">
+    <w:abstractNumId w:val="8"/>
+  </w:num>
+  <w:num w:numId="5">
+    <w:abstractNumId w:val="1"/>
+  </w:num>
+  <w:num w:numId="6">
+    <w:abstractNumId w:val="6"/>
+  </w:num>
+  <w:num w:numId="7">
+    <w:abstractNumId w:val="10"/>
+  </w:num>
+  <w:num w:numId="8">
+    <w:abstractNumId w:val="2"/>
+  </w:num>
+  <w:num w:numId="9">
+    <w:abstractNumId w:val="14"/>
+  </w:num>
+  <w:num w:numId="10">
+    <w:abstractNumId w:val="3"/>
+  </w:num>
+  <w:num w:numId="11">
+    <w:abstractNumId w:val="4"/>
+  </w:num>
+  <w:num w:numId="12">
+    <w:abstractNumId w:val="5"/>
+  </w:num>
+  <w:num w:numId="13">
+    <w:abstractNumId w:val="15"/>
+  </w:num>
+  <w:num w:numId="14">
+    <w:abstractNumId w:val="7"/>
+  </w:num>
+  <w:num w:numId="15">
     <w:abstractNumId w:val="11"/>
   </w:num>
-  <w:num w:numId="2">
-    <w:abstractNumId w:val="8"/>
-  </w:num>
-  <w:num w:numId="3">
-    <w:abstractNumId w:val="12"/>
-  </w:num>
-  <w:num w:numId="4">
-    <w:abstractNumId w:val="7"/>
-  </w:num>
-  <w:num w:numId="5">
+  <w:num w:numId="16">
     <w:abstractNumId w:val="0"/>
-  </w:num>
-  <w:num w:numId="6">
-    <w:abstractNumId w:val="5"/>
-  </w:num>
-  <w:num w:numId="7">
-    <w:abstractNumId w:val="9"/>
-  </w:num>
-  <w:num w:numId="8">
-    <w:abstractNumId w:val="1"/>
-  </w:num>
-  <w:num w:numId="9">
-    <w:abstractNumId w:val="13"/>
-  </w:num>
-  <w:num w:numId="10">
-    <w:abstractNumId w:val="2"/>
-  </w:num>
-  <w:num w:numId="11">
-    <w:abstractNumId w:val="3"/>
-  </w:num>
-  <w:num w:numId="12">
-    <w:abstractNumId w:val="4"/>
-  </w:num>
-  <w:num w:numId="13">
-    <w:abstractNumId w:val="14"/>
-  </w:num>
-  <w:num w:numId="14">
-    <w:abstractNumId w:val="6"/>
-  </w:num>
-  <w:num w:numId="15">
-    <w:abstractNumId w:val="10"/>
   </w:num>
   <w:numIdMacAtCleanup w:val="2"/>
 </w:numbering>
@@ -35830,7 +37490,7 @@
 </file>
 
 <file path=customXml/itemProps1.xml><?xml version="1.0" encoding="utf-8"?>
-<ds:datastoreItem xmlns:ds="http://schemas.openxmlformats.org/officeDocument/2006/customXml" ds:itemID="{4FCA6EAD-6D7A-4052-A640-25FF56E01AC8}">
+<ds:datastoreItem xmlns:ds="http://schemas.openxmlformats.org/officeDocument/2006/customXml" ds:itemID="{494D6BFE-8CF3-4440-817B-6BE17944F380}">
   <ds:schemaRefs>
     <ds:schemaRef ds:uri="http://schemas.openxmlformats.org/officeDocument/2006/bibliography"/>
   </ds:schemaRefs>

</xml_diff>